<commit_message>
methods - typecasting, overloding, overriding, vNumArgs
</commit_message>
<xml_diff>
--- a/Notes.docx
+++ b/Notes.docx
@@ -6172,6 +6172,859 @@
           <w:lang w:val="en-IN"/>
         </w:rPr>
       </w:pPr>
+      <w:r>
+        <w:rPr>
+          <w:rFonts w:ascii="Bookman Old Style" w:hAnsi="Bookman Old Style"/>
+          <w:b/>
+          <w:lang w:val="en-IN"/>
+        </w:rPr>
+        <w:t>Methods</w:t>
+      </w:r>
+    </w:p>
+    <w:p>
+      <w:pPr>
+        <w:ind w:left="360"/>
+        <w:rPr>
+          <w:rFonts w:ascii="Bookman Old Style" w:hAnsi="Bookman Old Style"/>
+          <w:b/>
+          <w:lang w:val="en-IN"/>
+        </w:rPr>
+      </w:pPr>
+      <w:r>
+        <w:rPr>
+          <w:noProof/>
+        </w:rPr>
+        <w:drawing>
+          <wp:inline distT="0" distB="0" distL="0" distR="0">
+            <wp:extent cx="5939790" cy="1924050"/>
+            <wp:effectExtent l="19050" t="0" r="3810" b="0"/>
+            <wp:docPr id="7" name="Picture 2"/>
+            <wp:cNvGraphicFramePr>
+              <a:graphicFrameLocks xmlns:a="http://schemas.openxmlformats.org/drawingml/2006/main" noChangeAspect="1"/>
+            </wp:cNvGraphicFramePr>
+            <a:graphic xmlns:a="http://schemas.openxmlformats.org/drawingml/2006/main">
+              <a:graphicData uri="http://schemas.openxmlformats.org/drawingml/2006/picture">
+                <pic:pic xmlns:pic="http://schemas.openxmlformats.org/drawingml/2006/picture">
+                  <pic:nvPicPr>
+                    <pic:cNvPr id="0" name="Picture 2"/>
+                    <pic:cNvPicPr>
+                      <a:picLocks noChangeAspect="1" noChangeArrowheads="1"/>
+                    </pic:cNvPicPr>
+                  </pic:nvPicPr>
+                  <pic:blipFill>
+                    <a:blip r:embed="rId19"/>
+                    <a:srcRect/>
+                    <a:stretch>
+                      <a:fillRect/>
+                    </a:stretch>
+                  </pic:blipFill>
+                  <pic:spPr bwMode="auto">
+                    <a:xfrm>
+                      <a:off x="0" y="0"/>
+                      <a:ext cx="5939790" cy="1924050"/>
+                    </a:xfrm>
+                    <a:prstGeom prst="rect">
+                      <a:avLst/>
+                    </a:prstGeom>
+                    <a:noFill/>
+                    <a:ln w="9525">
+                      <a:noFill/>
+                      <a:miter lim="800000"/>
+                      <a:headEnd/>
+                      <a:tailEnd/>
+                    </a:ln>
+                  </pic:spPr>
+                </pic:pic>
+              </a:graphicData>
+            </a:graphic>
+          </wp:inline>
+        </w:drawing>
+      </w:r>
+    </w:p>
+    <w:p>
+      <w:pPr>
+        <w:autoSpaceDE w:val="0"/>
+        <w:autoSpaceDN w:val="0"/>
+        <w:adjustRightInd w:val="0"/>
+        <w:spacing w:after="0" w:line="240" w:lineRule="auto"/>
+        <w:ind w:firstLine="360"/>
+        <w:rPr>
+          <w:rFonts w:ascii="Bookman Old Style" w:hAnsi="Bookman Old Style" w:cs="Bookman Old Style"/>
+          <w:color w:val="3F48CC"/>
+          <w:sz w:val="28"/>
+          <w:szCs w:val="28"/>
+          <w:lang/>
+        </w:rPr>
+      </w:pPr>
+      <w:r>
+        <w:rPr>
+          <w:rFonts w:ascii="Bookman Old Style" w:hAnsi="Bookman Old Style" w:cs="Bookman Old Style"/>
+          <w:color w:val="F79646" w:themeColor="accent6"/>
+          <w:sz w:val="28"/>
+          <w:szCs w:val="28"/>
+          <w:lang/>
+        </w:rPr>
+        <w:t>[Access_specifier] [Access_modifier]</w:t>
+      </w:r>
+      <w:r>
+        <w:rPr>
+          <w:rFonts w:ascii="Bookman Old Style" w:hAnsi="Bookman Old Style" w:cs="Bookman Old Style"/>
+          <w:color w:val="3F48CC"/>
+          <w:sz w:val="28"/>
+          <w:szCs w:val="28"/>
+          <w:lang/>
+        </w:rPr>
+        <w:t xml:space="preserve"> return_type name_of_theMethod( </w:t>
+      </w:r>
+      <w:r>
+        <w:rPr>
+          <w:rFonts w:ascii="Bookman Old Style" w:hAnsi="Bookman Old Style" w:cs="Bookman Old Style"/>
+          <w:color w:val="F79646" w:themeColor="accent6"/>
+          <w:sz w:val="28"/>
+          <w:szCs w:val="28"/>
+          <w:lang/>
+        </w:rPr>
+        <w:t>arguments list</w:t>
+      </w:r>
+      <w:r>
+        <w:rPr>
+          <w:rFonts w:ascii="Bookman Old Style" w:hAnsi="Bookman Old Style" w:cs="Bookman Old Style"/>
+          <w:color w:val="3F48CC"/>
+          <w:sz w:val="28"/>
+          <w:szCs w:val="28"/>
+          <w:lang/>
+        </w:rPr>
+        <w:t xml:space="preserve"> )</w:t>
+      </w:r>
+    </w:p>
+    <w:p>
+      <w:pPr>
+        <w:autoSpaceDE w:val="0"/>
+        <w:autoSpaceDN w:val="0"/>
+        <w:adjustRightInd w:val="0"/>
+        <w:spacing w:after="0" w:line="240" w:lineRule="auto"/>
+        <w:rPr>
+          <w:rFonts w:ascii="Bookman Old Style" w:hAnsi="Bookman Old Style" w:cs="Bookman Old Style"/>
+          <w:color w:val="3F48CC"/>
+          <w:sz w:val="28"/>
+          <w:szCs w:val="28"/>
+          <w:lang/>
+        </w:rPr>
+      </w:pPr>
+      <w:r>
+        <w:rPr>
+          <w:rFonts w:ascii="Bookman Old Style" w:hAnsi="Bookman Old Style" w:cs="Bookman Old Style"/>
+          <w:color w:val="3F48CC"/>
+          <w:sz w:val="28"/>
+          <w:szCs w:val="28"/>
+          <w:lang/>
+        </w:rPr>
+        <w:t>{</w:t>
+      </w:r>
+    </w:p>
+    <w:p>
+      <w:pPr>
+        <w:autoSpaceDE w:val="0"/>
+        <w:autoSpaceDN w:val="0"/>
+        <w:adjustRightInd w:val="0"/>
+        <w:spacing w:after="0" w:line="240" w:lineRule="auto"/>
+        <w:rPr>
+          <w:rFonts w:ascii="Bookman Old Style" w:hAnsi="Bookman Old Style" w:cs="Bookman Old Style"/>
+          <w:color w:val="3F48CC"/>
+          <w:sz w:val="28"/>
+          <w:szCs w:val="28"/>
+          <w:lang/>
+        </w:rPr>
+      </w:pPr>
+    </w:p>
+    <w:p>
+      <w:pPr>
+        <w:autoSpaceDE w:val="0"/>
+        <w:autoSpaceDN w:val="0"/>
+        <w:adjustRightInd w:val="0"/>
+        <w:spacing w:after="0" w:line="240" w:lineRule="auto"/>
+        <w:rPr>
+          <w:rFonts w:ascii="Bookman Old Style" w:hAnsi="Bookman Old Style" w:cs="Bookman Old Style"/>
+          <w:color w:val="3F48CC"/>
+          <w:sz w:val="28"/>
+          <w:szCs w:val="28"/>
+          <w:lang/>
+        </w:rPr>
+      </w:pPr>
+      <w:r>
+        <w:rPr>
+          <w:rFonts w:ascii="Bookman Old Style" w:hAnsi="Bookman Old Style" w:cs="Bookman Old Style"/>
+          <w:color w:val="3F48CC"/>
+          <w:sz w:val="28"/>
+          <w:szCs w:val="28"/>
+          <w:lang/>
+        </w:rPr>
+        <w:tab/>
+        <w:t>=====</w:t>
+      </w:r>
+    </w:p>
+    <w:p>
+      <w:pPr>
+        <w:autoSpaceDE w:val="0"/>
+        <w:autoSpaceDN w:val="0"/>
+        <w:adjustRightInd w:val="0"/>
+        <w:spacing w:after="0" w:line="240" w:lineRule="auto"/>
+        <w:rPr>
+          <w:rFonts w:ascii="Bookman Old Style" w:hAnsi="Bookman Old Style" w:cs="Bookman Old Style"/>
+          <w:color w:val="3F48CC"/>
+          <w:sz w:val="28"/>
+          <w:szCs w:val="28"/>
+          <w:lang/>
+        </w:rPr>
+      </w:pPr>
+      <w:r>
+        <w:rPr>
+          <w:rFonts w:ascii="Bookman Old Style" w:hAnsi="Bookman Old Style" w:cs="Bookman Old Style"/>
+          <w:color w:val="3F48CC"/>
+          <w:sz w:val="28"/>
+          <w:szCs w:val="28"/>
+          <w:lang/>
+        </w:rPr>
+        <w:tab/>
+        <w:t>=====</w:t>
+      </w:r>
+    </w:p>
+    <w:p>
+      <w:pPr>
+        <w:autoSpaceDE w:val="0"/>
+        <w:autoSpaceDN w:val="0"/>
+        <w:adjustRightInd w:val="0"/>
+        <w:spacing w:after="0" w:line="240" w:lineRule="auto"/>
+        <w:rPr>
+          <w:rFonts w:ascii="Bookman Old Style" w:hAnsi="Bookman Old Style" w:cs="Bookman Old Style"/>
+          <w:color w:val="3F48CC"/>
+          <w:sz w:val="28"/>
+          <w:szCs w:val="28"/>
+          <w:lang/>
+        </w:rPr>
+      </w:pPr>
+    </w:p>
+    <w:p>
+      <w:pPr>
+        <w:autoSpaceDE w:val="0"/>
+        <w:autoSpaceDN w:val="0"/>
+        <w:adjustRightInd w:val="0"/>
+        <w:spacing w:after="0" w:line="240" w:lineRule="auto"/>
+        <w:rPr>
+          <w:rFonts w:ascii="Bookman Old Style" w:hAnsi="Bookman Old Style" w:cs="Bookman Old Style"/>
+          <w:color w:val="3F48CC"/>
+          <w:sz w:val="28"/>
+          <w:szCs w:val="28"/>
+          <w:lang/>
+        </w:rPr>
+      </w:pPr>
+      <w:r>
+        <w:rPr>
+          <w:rFonts w:ascii="Bookman Old Style" w:hAnsi="Bookman Old Style" w:cs="Bookman Old Style"/>
+          <w:color w:val="3F48CC"/>
+          <w:sz w:val="28"/>
+          <w:szCs w:val="28"/>
+          <w:lang/>
+        </w:rPr>
+        <w:t>}</w:t>
+      </w:r>
+    </w:p>
+    <w:p>
+      <w:pPr>
+        <w:ind w:left="360"/>
+        <w:rPr>
+          <w:rFonts w:ascii="Bookman Old Style" w:hAnsi="Bookman Old Style"/>
+          <w:b/>
+          <w:lang w:val="en-IN"/>
+        </w:rPr>
+      </w:pPr>
+      <w:r>
+        <w:rPr>
+          <w:rFonts w:ascii="Bookman Old Style" w:hAnsi="Bookman Old Style"/>
+          <w:b/>
+          <w:lang w:val="en-IN"/>
+        </w:rPr>
+        <w:t>return_type -&gt; can be any data type (primitive / derived)</w:t>
+      </w:r>
+      <w:r>
+        <w:rPr>
+          <w:rFonts w:ascii="Bookman Old Style" w:hAnsi="Bookman Old Style"/>
+          <w:b/>
+          <w:lang w:val="en-IN"/>
+        </w:rPr>
+        <w:t xml:space="preserve"> OR void</w:t>
+      </w:r>
+    </w:p>
+    <w:p>
+      <w:pPr>
+        <w:ind w:left="360"/>
+        <w:rPr>
+          <w:rFonts w:ascii="Bookman Old Style" w:hAnsi="Bookman Old Style"/>
+          <w:b/>
+          <w:lang w:val="en-IN"/>
+        </w:rPr>
+      </w:pPr>
+      <w:r>
+        <w:rPr>
+          <w:rFonts w:ascii="Bookman Old Style" w:hAnsi="Bookman Old Style"/>
+          <w:b/>
+          <w:noProof/>
+        </w:rPr>
+        <w:lastRenderedPageBreak/>
+        <w:drawing>
+          <wp:inline distT="0" distB="0" distL="0" distR="0">
+            <wp:extent cx="3831017" cy="1752552"/>
+            <wp:effectExtent l="19050" t="0" r="0" b="0"/>
+            <wp:docPr id="11" name="Picture 3"/>
+            <wp:cNvGraphicFramePr>
+              <a:graphicFrameLocks xmlns:a="http://schemas.openxmlformats.org/drawingml/2006/main" noChangeAspect="1"/>
+            </wp:cNvGraphicFramePr>
+            <a:graphic xmlns:a="http://schemas.openxmlformats.org/drawingml/2006/main">
+              <a:graphicData uri="http://schemas.openxmlformats.org/drawingml/2006/picture">
+                <pic:pic xmlns:pic="http://schemas.openxmlformats.org/drawingml/2006/picture">
+                  <pic:nvPicPr>
+                    <pic:cNvPr id="0" name="Picture 3"/>
+                    <pic:cNvPicPr>
+                      <a:picLocks noChangeAspect="1" noChangeArrowheads="1"/>
+                    </pic:cNvPicPr>
+                  </pic:nvPicPr>
+                  <pic:blipFill>
+                    <a:blip r:embed="rId20"/>
+                    <a:srcRect/>
+                    <a:stretch>
+                      <a:fillRect/>
+                    </a:stretch>
+                  </pic:blipFill>
+                  <pic:spPr bwMode="auto">
+                    <a:xfrm>
+                      <a:off x="0" y="0"/>
+                      <a:ext cx="3835581" cy="1754640"/>
+                    </a:xfrm>
+                    <a:prstGeom prst="rect">
+                      <a:avLst/>
+                    </a:prstGeom>
+                    <a:noFill/>
+                    <a:ln w="9525">
+                      <a:noFill/>
+                      <a:miter lim="800000"/>
+                      <a:headEnd/>
+                      <a:tailEnd/>
+                    </a:ln>
+                  </pic:spPr>
+                </pic:pic>
+              </a:graphicData>
+            </a:graphic>
+          </wp:inline>
+        </w:drawing>
+      </w:r>
+    </w:p>
+    <w:p>
+      <w:pPr>
+        <w:pStyle w:val="ListParagraph"/>
+        <w:numPr>
+          <w:ilvl w:val="0"/>
+          <w:numId w:val="17"/>
+        </w:numPr>
+        <w:rPr>
+          <w:rFonts w:ascii="Bookman Old Style" w:hAnsi="Bookman Old Style"/>
+          <w:b/>
+          <w:lang w:val="en-IN"/>
+        </w:rPr>
+      </w:pPr>
+      <w:r>
+        <w:rPr>
+          <w:rFonts w:ascii="Bookman Old Style" w:hAnsi="Bookman Old Style"/>
+          <w:b/>
+          <w:lang w:val="en-IN"/>
+        </w:rPr>
+        <w:t>Polymorphism</w:t>
+      </w:r>
+    </w:p>
+    <w:p>
+      <w:pPr>
+        <w:ind w:left="360"/>
+        <w:rPr>
+          <w:rFonts w:ascii="Bookman Old Style" w:hAnsi="Bookman Old Style"/>
+          <w:b/>
+          <w:lang w:val="en-IN"/>
+        </w:rPr>
+      </w:pPr>
+      <w:r>
+        <w:rPr>
+          <w:rFonts w:ascii="Bookman Old Style" w:hAnsi="Bookman Old Style"/>
+          <w:b/>
+          <w:noProof/>
+        </w:rPr>
+        <w:drawing>
+          <wp:inline distT="0" distB="0" distL="0" distR="0">
+            <wp:extent cx="5943600" cy="1966595"/>
+            <wp:effectExtent l="19050" t="0" r="0" b="0"/>
+            <wp:docPr id="12" name="Picture 4"/>
+            <wp:cNvGraphicFramePr>
+              <a:graphicFrameLocks xmlns:a="http://schemas.openxmlformats.org/drawingml/2006/main" noChangeAspect="1"/>
+            </wp:cNvGraphicFramePr>
+            <a:graphic xmlns:a="http://schemas.openxmlformats.org/drawingml/2006/main">
+              <a:graphicData uri="http://schemas.openxmlformats.org/drawingml/2006/picture">
+                <pic:pic xmlns:pic="http://schemas.openxmlformats.org/drawingml/2006/picture">
+                  <pic:nvPicPr>
+                    <pic:cNvPr id="0" name="Picture 4"/>
+                    <pic:cNvPicPr>
+                      <a:picLocks noChangeAspect="1" noChangeArrowheads="1"/>
+                    </pic:cNvPicPr>
+                  </pic:nvPicPr>
+                  <pic:blipFill>
+                    <a:blip r:embed="rId21"/>
+                    <a:srcRect/>
+                    <a:stretch>
+                      <a:fillRect/>
+                    </a:stretch>
+                  </pic:blipFill>
+                  <pic:spPr bwMode="auto">
+                    <a:xfrm>
+                      <a:off x="0" y="0"/>
+                      <a:ext cx="5943600" cy="1966595"/>
+                    </a:xfrm>
+                    <a:prstGeom prst="rect">
+                      <a:avLst/>
+                    </a:prstGeom>
+                    <a:noFill/>
+                    <a:ln w="9525">
+                      <a:noFill/>
+                      <a:miter lim="800000"/>
+                      <a:headEnd/>
+                      <a:tailEnd/>
+                    </a:ln>
+                  </pic:spPr>
+                </pic:pic>
+              </a:graphicData>
+            </a:graphic>
+          </wp:inline>
+        </w:drawing>
+      </w:r>
+    </w:p>
+    <w:p>
+      <w:pPr>
+        <w:ind w:left="360"/>
+        <w:rPr>
+          <w:rFonts w:ascii="Bookman Old Style" w:hAnsi="Bookman Old Style"/>
+          <w:b/>
+          <w:lang w:val="en-IN"/>
+        </w:rPr>
+      </w:pPr>
+    </w:p>
+    <w:p>
+      <w:pPr>
+        <w:pStyle w:val="ListParagraph"/>
+        <w:numPr>
+          <w:ilvl w:val="0"/>
+          <w:numId w:val="17"/>
+        </w:numPr>
+        <w:rPr>
+          <w:rFonts w:ascii="Bookman Old Style" w:hAnsi="Bookman Old Style"/>
+          <w:b/>
+          <w:lang w:val="en-IN"/>
+        </w:rPr>
+      </w:pPr>
+      <w:r>
+        <w:rPr>
+          <w:rFonts w:ascii="Bookman Old Style" w:hAnsi="Bookman Old Style"/>
+          <w:b/>
+          <w:lang w:val="en-IN"/>
+        </w:rPr>
+        <w:t xml:space="preserve">Type Casting – </w:t>
+      </w:r>
+    </w:p>
+    <w:p>
+      <w:pPr>
+        <w:pStyle w:val="ListParagraph"/>
+        <w:numPr>
+          <w:ilvl w:val="0"/>
+          <w:numId w:val="25"/>
+        </w:numPr>
+        <w:rPr>
+          <w:rFonts w:ascii="Bookman Old Style" w:hAnsi="Bookman Old Style"/>
+          <w:b/>
+          <w:lang w:val="en-IN"/>
+        </w:rPr>
+      </w:pPr>
+      <w:r>
+        <w:rPr>
+          <w:rFonts w:ascii="Bookman Old Style" w:hAnsi="Bookman Old Style"/>
+          <w:b/>
+          <w:lang w:val="en-IN"/>
+        </w:rPr>
+        <w:t>Auto type casting</w:t>
+      </w:r>
+    </w:p>
+    <w:p>
+      <w:pPr>
+        <w:pStyle w:val="ListParagraph"/>
+        <w:numPr>
+          <w:ilvl w:val="0"/>
+          <w:numId w:val="25"/>
+        </w:numPr>
+        <w:rPr>
+          <w:rFonts w:ascii="Bookman Old Style" w:hAnsi="Bookman Old Style"/>
+          <w:b/>
+          <w:lang w:val="en-IN"/>
+        </w:rPr>
+      </w:pPr>
+      <w:r>
+        <w:rPr>
+          <w:rFonts w:ascii="Bookman Old Style" w:hAnsi="Bookman Old Style"/>
+          <w:b/>
+          <w:lang w:val="en-IN"/>
+        </w:rPr>
+        <w:t>Explicit type casting</w:t>
+      </w:r>
+    </w:p>
+    <w:p>
+      <w:pPr>
+        <w:pStyle w:val="ListParagraph"/>
+        <w:numPr>
+          <w:ilvl w:val="0"/>
+          <w:numId w:val="17"/>
+        </w:numPr>
+        <w:rPr>
+          <w:rFonts w:ascii="Bookman Old Style" w:hAnsi="Bookman Old Style"/>
+          <w:b/>
+          <w:lang w:val="en-IN"/>
+        </w:rPr>
+      </w:pPr>
+      <w:r>
+        <w:rPr>
+          <w:rFonts w:ascii="Bookman Old Style" w:hAnsi="Bookman Old Style"/>
+          <w:b/>
+          <w:lang w:val="en-IN"/>
+        </w:rPr>
+        <w:t>Variable number of arguments to a method</w:t>
+      </w:r>
+    </w:p>
+    <w:p>
+      <w:pPr>
+        <w:pStyle w:val="ListParagraph"/>
+        <w:numPr>
+          <w:ilvl w:val="1"/>
+          <w:numId w:val="17"/>
+        </w:numPr>
+        <w:rPr>
+          <w:rFonts w:ascii="Bookman Old Style" w:hAnsi="Bookman Old Style"/>
+          <w:b/>
+          <w:lang w:val="en-IN"/>
+        </w:rPr>
+      </w:pPr>
+      <w:r>
+        <w:rPr>
+          <w:rFonts w:ascii="Bookman Old Style" w:hAnsi="Bookman Old Style"/>
+          <w:b/>
+          <w:noProof/>
+        </w:rPr>
+        <w:drawing>
+          <wp:inline distT="0" distB="0" distL="0" distR="0">
+            <wp:extent cx="1794294" cy="2072576"/>
+            <wp:effectExtent l="19050" t="0" r="0" b="0"/>
+            <wp:docPr id="13" name="Picture 5"/>
+            <wp:cNvGraphicFramePr>
+              <a:graphicFrameLocks xmlns:a="http://schemas.openxmlformats.org/drawingml/2006/main" noChangeAspect="1"/>
+            </wp:cNvGraphicFramePr>
+            <a:graphic xmlns:a="http://schemas.openxmlformats.org/drawingml/2006/main">
+              <a:graphicData uri="http://schemas.openxmlformats.org/drawingml/2006/picture">
+                <pic:pic xmlns:pic="http://schemas.openxmlformats.org/drawingml/2006/picture">
+                  <pic:nvPicPr>
+                    <pic:cNvPr id="0" name="Picture 5"/>
+                    <pic:cNvPicPr>
+                      <a:picLocks noChangeAspect="1" noChangeArrowheads="1"/>
+                    </pic:cNvPicPr>
+                  </pic:nvPicPr>
+                  <pic:blipFill>
+                    <a:blip r:embed="rId22"/>
+                    <a:srcRect/>
+                    <a:stretch>
+                      <a:fillRect/>
+                    </a:stretch>
+                  </pic:blipFill>
+                  <pic:spPr bwMode="auto">
+                    <a:xfrm>
+                      <a:off x="0" y="0"/>
+                      <a:ext cx="1796297" cy="2074890"/>
+                    </a:xfrm>
+                    <a:prstGeom prst="rect">
+                      <a:avLst/>
+                    </a:prstGeom>
+                    <a:noFill/>
+                    <a:ln w="9525">
+                      <a:noFill/>
+                      <a:miter lim="800000"/>
+                      <a:headEnd/>
+                      <a:tailEnd/>
+                    </a:ln>
+                  </pic:spPr>
+                </pic:pic>
+              </a:graphicData>
+            </a:graphic>
+          </wp:inline>
+        </w:drawing>
+      </w:r>
+    </w:p>
+    <w:p>
+      <w:pPr>
+        <w:pStyle w:val="ListParagraph"/>
+        <w:numPr>
+          <w:ilvl w:val="0"/>
+          <w:numId w:val="17"/>
+        </w:numPr>
+        <w:rPr>
+          <w:rFonts w:ascii="Bookman Old Style" w:hAnsi="Bookman Old Style"/>
+          <w:b/>
+          <w:lang w:val="en-IN"/>
+        </w:rPr>
+      </w:pPr>
+      <w:r>
+        <w:rPr>
+          <w:rFonts w:ascii="Bookman Old Style" w:hAnsi="Bookman Old Style"/>
+          <w:b/>
+          <w:lang w:val="en-IN"/>
+        </w:rPr>
+        <w:t>Inheritance</w:t>
+      </w:r>
+    </w:p>
+    <w:p>
+      <w:pPr>
+        <w:rPr>
+          <w:rFonts w:ascii="Bookman Old Style" w:hAnsi="Bookman Old Style"/>
+          <w:b/>
+          <w:lang w:val="en-IN"/>
+        </w:rPr>
+      </w:pPr>
+      <w:r>
+        <w:rPr>
+          <w:rFonts w:ascii="Bookman Old Style" w:hAnsi="Bookman Old Style"/>
+          <w:b/>
+          <w:noProof/>
+        </w:rPr>
+        <w:lastRenderedPageBreak/>
+        <w:drawing>
+          <wp:inline distT="0" distB="0" distL="0" distR="0">
+            <wp:extent cx="5934710" cy="2018665"/>
+            <wp:effectExtent l="19050" t="0" r="8890" b="0"/>
+            <wp:docPr id="14" name="Picture 8"/>
+            <wp:cNvGraphicFramePr>
+              <a:graphicFrameLocks xmlns:a="http://schemas.openxmlformats.org/drawingml/2006/main" noChangeAspect="1"/>
+            </wp:cNvGraphicFramePr>
+            <a:graphic xmlns:a="http://schemas.openxmlformats.org/drawingml/2006/main">
+              <a:graphicData uri="http://schemas.openxmlformats.org/drawingml/2006/picture">
+                <pic:pic xmlns:pic="http://schemas.openxmlformats.org/drawingml/2006/picture">
+                  <pic:nvPicPr>
+                    <pic:cNvPr id="0" name="Picture 8"/>
+                    <pic:cNvPicPr>
+                      <a:picLocks noChangeAspect="1" noChangeArrowheads="1"/>
+                    </pic:cNvPicPr>
+                  </pic:nvPicPr>
+                  <pic:blipFill>
+                    <a:blip r:embed="rId23"/>
+                    <a:srcRect/>
+                    <a:stretch>
+                      <a:fillRect/>
+                    </a:stretch>
+                  </pic:blipFill>
+                  <pic:spPr bwMode="auto">
+                    <a:xfrm>
+                      <a:off x="0" y="0"/>
+                      <a:ext cx="5934710" cy="2018665"/>
+                    </a:xfrm>
+                    <a:prstGeom prst="rect">
+                      <a:avLst/>
+                    </a:prstGeom>
+                    <a:noFill/>
+                    <a:ln w="9525">
+                      <a:noFill/>
+                      <a:miter lim="800000"/>
+                      <a:headEnd/>
+                      <a:tailEnd/>
+                    </a:ln>
+                  </pic:spPr>
+                </pic:pic>
+              </a:graphicData>
+            </a:graphic>
+          </wp:inline>
+        </w:drawing>
+      </w:r>
+    </w:p>
+    <w:p>
+      <w:pPr>
+        <w:pStyle w:val="ListParagraph"/>
+        <w:numPr>
+          <w:ilvl w:val="0"/>
+          <w:numId w:val="17"/>
+        </w:numPr>
+        <w:rPr>
+          <w:rFonts w:ascii="Bookman Old Style" w:hAnsi="Bookman Old Style"/>
+          <w:b/>
+          <w:lang w:val="en-IN"/>
+        </w:rPr>
+      </w:pPr>
+      <w:r>
+        <w:rPr>
+          <w:rFonts w:ascii="Bookman Old Style" w:hAnsi="Bookman Old Style"/>
+          <w:b/>
+          <w:lang w:val="en-IN"/>
+        </w:rPr>
+        <w:t>Arrays</w:t>
+      </w:r>
+    </w:p>
+    <w:p>
+      <w:pPr>
+        <w:pStyle w:val="ListParagraph"/>
+        <w:numPr>
+          <w:ilvl w:val="0"/>
+          <w:numId w:val="17"/>
+        </w:numPr>
+        <w:rPr>
+          <w:rFonts w:ascii="Bookman Old Style" w:hAnsi="Bookman Old Style"/>
+          <w:b/>
+          <w:lang w:val="en-IN"/>
+        </w:rPr>
+      </w:pPr>
+      <w:r>
+        <w:rPr>
+          <w:rFonts w:ascii="Bookman Old Style" w:hAnsi="Bookman Old Style"/>
+          <w:b/>
+          <w:lang w:val="en-IN"/>
+        </w:rPr>
+        <w:t>Access specifiers and Access Modifiers</w:t>
+      </w:r>
+    </w:p>
+    <w:p>
+      <w:pPr>
+        <w:pStyle w:val="ListParagraph"/>
+        <w:numPr>
+          <w:ilvl w:val="0"/>
+          <w:numId w:val="17"/>
+        </w:numPr>
+        <w:rPr>
+          <w:rFonts w:ascii="Bookman Old Style" w:hAnsi="Bookman Old Style"/>
+          <w:b/>
+          <w:lang w:val="en-IN"/>
+        </w:rPr>
+      </w:pPr>
+      <w:r>
+        <w:rPr>
+          <w:rFonts w:ascii="Bookman Old Style" w:hAnsi="Bookman Old Style"/>
+          <w:b/>
+          <w:lang w:val="en-IN"/>
+        </w:rPr>
+        <w:t>s</w:t>
+      </w:r>
+    </w:p>
+    <w:p>
+      <w:pPr>
+        <w:pStyle w:val="ListParagraph"/>
+        <w:numPr>
+          <w:ilvl w:val="0"/>
+          <w:numId w:val="17"/>
+        </w:numPr>
+        <w:rPr>
+          <w:rFonts w:ascii="Bookman Old Style" w:hAnsi="Bookman Old Style"/>
+          <w:b/>
+          <w:lang w:val="en-IN"/>
+        </w:rPr>
+      </w:pPr>
+      <w:r>
+        <w:rPr>
+          <w:rFonts w:ascii="Bookman Old Style" w:hAnsi="Bookman Old Style"/>
+          <w:b/>
+          <w:lang w:val="en-IN"/>
+        </w:rPr>
+        <w:t>s</w:t>
+      </w:r>
+    </w:p>
+    <w:p>
+      <w:pPr>
+        <w:pStyle w:val="ListParagraph"/>
+        <w:numPr>
+          <w:ilvl w:val="0"/>
+          <w:numId w:val="17"/>
+        </w:numPr>
+        <w:rPr>
+          <w:rFonts w:ascii="Bookman Old Style" w:hAnsi="Bookman Old Style"/>
+          <w:b/>
+          <w:lang w:val="en-IN"/>
+        </w:rPr>
+      </w:pPr>
+      <w:r>
+        <w:rPr>
+          <w:rFonts w:ascii="Bookman Old Style" w:hAnsi="Bookman Old Style"/>
+          <w:b/>
+          <w:lang w:val="en-IN"/>
+        </w:rPr>
+        <w:t>s</w:t>
+      </w:r>
+    </w:p>
+    <w:p>
+      <w:pPr>
+        <w:pStyle w:val="ListParagraph"/>
+        <w:numPr>
+          <w:ilvl w:val="0"/>
+          <w:numId w:val="17"/>
+        </w:numPr>
+        <w:rPr>
+          <w:rFonts w:ascii="Bookman Old Style" w:hAnsi="Bookman Old Style"/>
+          <w:b/>
+          <w:lang w:val="en-IN"/>
+        </w:rPr>
+      </w:pPr>
+      <w:r>
+        <w:rPr>
+          <w:rFonts w:ascii="Bookman Old Style" w:hAnsi="Bookman Old Style"/>
+          <w:b/>
+          <w:lang w:val="en-IN"/>
+        </w:rPr>
+        <w:t>s</w:t>
+      </w:r>
+    </w:p>
+    <w:p>
+      <w:pPr>
+        <w:pStyle w:val="ListParagraph"/>
+        <w:numPr>
+          <w:ilvl w:val="0"/>
+          <w:numId w:val="17"/>
+        </w:numPr>
+        <w:rPr>
+          <w:rFonts w:ascii="Bookman Old Style" w:hAnsi="Bookman Old Style"/>
+          <w:b/>
+          <w:lang w:val="en-IN"/>
+        </w:rPr>
+      </w:pPr>
+      <w:r>
+        <w:rPr>
+          <w:rFonts w:ascii="Bookman Old Style" w:hAnsi="Bookman Old Style"/>
+          <w:b/>
+          <w:lang w:val="en-IN"/>
+        </w:rPr>
+        <w:t>s</w:t>
+      </w:r>
+    </w:p>
+    <w:p>
+      <w:pPr>
+        <w:pStyle w:val="ListParagraph"/>
+        <w:numPr>
+          <w:ilvl w:val="0"/>
+          <w:numId w:val="17"/>
+        </w:numPr>
+        <w:rPr>
+          <w:rFonts w:ascii="Bookman Old Style" w:hAnsi="Bookman Old Style"/>
+          <w:b/>
+          <w:lang w:val="en-IN"/>
+        </w:rPr>
+      </w:pPr>
+      <w:r>
+        <w:rPr>
+          <w:rFonts w:ascii="Bookman Old Style" w:hAnsi="Bookman Old Style"/>
+          <w:b/>
+          <w:lang w:val="en-IN"/>
+        </w:rPr>
+        <w:t>s</w:t>
+      </w:r>
     </w:p>
     <w:p>
       <w:pPr>
@@ -6301,7 +7154,7 @@
         <v:path o:extrusionok="f" gradientshapeok="t" o:connecttype="rect"/>
         <o:lock v:ext="edit" aspectratio="t"/>
       </v:shapetype>
-      <v:shape id="_x0000_i1038" type="#_x0000_t75" style="width:11.25pt;height:11.25pt" o:bullet="t">
+      <v:shape id="_x0000_i1045" type="#_x0000_t75" style="width:11.55pt;height:11.55pt" o:bullet="t">
         <v:imagedata r:id="rId1" o:title="msoA845"/>
       </v:shape>
     </w:pict>
@@ -8413,7 +9266,7 @@
   <w:abstractNum w:abstractNumId="22">
     <w:nsid w:val="746D37E0"/>
     <w:multiLevelType w:val="hybridMultilevel"/>
-    <w:tmpl w:val="A06608E2"/>
+    <w:tmpl w:val="5FC232E4"/>
     <w:lvl w:ilvl="0" w:tplc="04090001">
       <w:start w:val="1"/>
       <w:numFmt w:val="bullet"/>

</xml_diff>

<commit_message>
access specifier, arrays, constructors
</commit_message>
<xml_diff>
--- a/Notes.docx
+++ b/Notes.docx
@@ -6253,7 +6253,6 @@
           <w:color w:val="3F48CC"/>
           <w:sz w:val="28"/>
           <w:szCs w:val="28"/>
-          <w:lang/>
         </w:rPr>
       </w:pPr>
       <w:r>
@@ -6262,7 +6261,6 @@
           <w:color w:val="F79646" w:themeColor="accent6"/>
           <w:sz w:val="28"/>
           <w:szCs w:val="28"/>
-          <w:lang/>
         </w:rPr>
         <w:t>[Access_specifier] [Access_modifier]</w:t>
       </w:r>
@@ -6272,7 +6270,6 @@
           <w:color w:val="3F48CC"/>
           <w:sz w:val="28"/>
           <w:szCs w:val="28"/>
-          <w:lang/>
         </w:rPr>
         <w:t xml:space="preserve"> return_type name_of_theMethod( </w:t>
       </w:r>
@@ -6282,7 +6279,6 @@
           <w:color w:val="F79646" w:themeColor="accent6"/>
           <w:sz w:val="28"/>
           <w:szCs w:val="28"/>
-          <w:lang/>
         </w:rPr>
         <w:t>arguments list</w:t>
       </w:r>
@@ -6292,7 +6288,6 @@
           <w:color w:val="3F48CC"/>
           <w:sz w:val="28"/>
           <w:szCs w:val="28"/>
-          <w:lang/>
         </w:rPr>
         <w:t xml:space="preserve"> )</w:t>
       </w:r>
@@ -6308,7 +6303,6 @@
           <w:color w:val="3F48CC"/>
           <w:sz w:val="28"/>
           <w:szCs w:val="28"/>
-          <w:lang/>
         </w:rPr>
       </w:pPr>
       <w:r>
@@ -6317,7 +6311,6 @@
           <w:color w:val="3F48CC"/>
           <w:sz w:val="28"/>
           <w:szCs w:val="28"/>
-          <w:lang/>
         </w:rPr>
         <w:t>{</w:t>
       </w:r>
@@ -6333,7 +6326,6 @@
           <w:color w:val="3F48CC"/>
           <w:sz w:val="28"/>
           <w:szCs w:val="28"/>
-          <w:lang/>
         </w:rPr>
       </w:pPr>
     </w:p>
@@ -6348,7 +6340,6 @@
           <w:color w:val="3F48CC"/>
           <w:sz w:val="28"/>
           <w:szCs w:val="28"/>
-          <w:lang/>
         </w:rPr>
       </w:pPr>
       <w:r>
@@ -6357,7 +6348,6 @@
           <w:color w:val="3F48CC"/>
           <w:sz w:val="28"/>
           <w:szCs w:val="28"/>
-          <w:lang/>
         </w:rPr>
         <w:tab/>
         <w:t>=====</w:t>
@@ -6374,7 +6364,6 @@
           <w:color w:val="3F48CC"/>
           <w:sz w:val="28"/>
           <w:szCs w:val="28"/>
-          <w:lang/>
         </w:rPr>
       </w:pPr>
       <w:r>
@@ -6383,7 +6372,6 @@
           <w:color w:val="3F48CC"/>
           <w:sz w:val="28"/>
           <w:szCs w:val="28"/>
-          <w:lang/>
         </w:rPr>
         <w:tab/>
         <w:t>=====</w:t>
@@ -6400,7 +6388,6 @@
           <w:color w:val="3F48CC"/>
           <w:sz w:val="28"/>
           <w:szCs w:val="28"/>
-          <w:lang/>
         </w:rPr>
       </w:pPr>
     </w:p>
@@ -6415,7 +6402,6 @@
           <w:color w:val="3F48CC"/>
           <w:sz w:val="28"/>
           <w:szCs w:val="28"/>
-          <w:lang/>
         </w:rPr>
       </w:pPr>
       <w:r>
@@ -6424,7 +6410,6 @@
           <w:color w:val="3F48CC"/>
           <w:sz w:val="28"/>
           <w:szCs w:val="28"/>
-          <w:lang/>
         </w:rPr>
         <w:t>}</w:t>
       </w:r>
@@ -6768,6 +6753,24 @@
     </w:p>
     <w:p>
       <w:pPr>
+        <w:rPr>
+          <w:rFonts w:ascii="Bookman Old Style" w:hAnsi="Bookman Old Style"/>
+          <w:b/>
+          <w:lang w:val="en-IN"/>
+        </w:rPr>
+      </w:pPr>
+    </w:p>
+    <w:p>
+      <w:pPr>
+        <w:rPr>
+          <w:rFonts w:ascii="Bookman Old Style" w:hAnsi="Bookman Old Style"/>
+          <w:b/>
+          <w:lang w:val="en-IN"/>
+        </w:rPr>
+      </w:pPr>
+    </w:p>
+    <w:p>
+      <w:pPr>
         <w:pStyle w:val="ListParagraph"/>
         <w:numPr>
           <w:ilvl w:val="0"/>
@@ -6785,6 +6788,7 @@
           <w:b/>
           <w:lang w:val="en-IN"/>
         </w:rPr>
+        <w:lastRenderedPageBreak/>
         <w:t>Inheritance</w:t>
       </w:r>
     </w:p>
@@ -6802,7 +6806,6 @@
           <w:b/>
           <w:noProof/>
         </w:rPr>
-        <w:lastRenderedPageBreak/>
         <w:drawing>
           <wp:inline distT="0" distB="0" distL="0" distR="0">
             <wp:extent cx="5934710" cy="2018665"/>
@@ -6874,6 +6877,82 @@
     </w:p>
     <w:p>
       <w:pPr>
+        <w:ind w:left="1080"/>
+        <w:rPr>
+          <w:rFonts w:ascii="Bookman Old Style" w:hAnsi="Bookman Old Style"/>
+          <w:lang w:val="en-IN"/>
+        </w:rPr>
+      </w:pPr>
+      <w:r>
+        <w:rPr>
+          <w:rFonts w:ascii="Bookman Old Style" w:hAnsi="Bookman Old Style"/>
+          <w:lang w:val="en-IN"/>
+        </w:rPr>
+        <w:t>Arrays are derived data types which can hold more than one value.</w:t>
+      </w:r>
+    </w:p>
+    <w:p>
+      <w:pPr>
+        <w:ind w:left="1080"/>
+        <w:rPr>
+          <w:rFonts w:ascii="Bookman Old Style" w:hAnsi="Bookman Old Style"/>
+          <w:lang w:val="en-IN"/>
+        </w:rPr>
+      </w:pPr>
+      <w:r>
+        <w:rPr>
+          <w:rFonts w:ascii="Bookman Old Style" w:hAnsi="Bookman Old Style"/>
+          <w:noProof/>
+        </w:rPr>
+        <w:drawing>
+          <wp:inline distT="0" distB="0" distL="0" distR="0">
+            <wp:extent cx="5469010" cy="2440749"/>
+            <wp:effectExtent l="19050" t="0" r="0" b="0"/>
+            <wp:docPr id="15" name="Picture 2"/>
+            <wp:cNvGraphicFramePr>
+              <a:graphicFrameLocks xmlns:a="http://schemas.openxmlformats.org/drawingml/2006/main" noChangeAspect="1"/>
+            </wp:cNvGraphicFramePr>
+            <a:graphic xmlns:a="http://schemas.openxmlformats.org/drawingml/2006/main">
+              <a:graphicData uri="http://schemas.openxmlformats.org/drawingml/2006/picture">
+                <pic:pic xmlns:pic="http://schemas.openxmlformats.org/drawingml/2006/picture">
+                  <pic:nvPicPr>
+                    <pic:cNvPr id="0" name="Picture 2"/>
+                    <pic:cNvPicPr>
+                      <a:picLocks noChangeAspect="1" noChangeArrowheads="1"/>
+                    </pic:cNvPicPr>
+                  </pic:nvPicPr>
+                  <pic:blipFill>
+                    <a:blip r:embed="rId24"/>
+                    <a:srcRect/>
+                    <a:stretch>
+                      <a:fillRect/>
+                    </a:stretch>
+                  </pic:blipFill>
+                  <pic:spPr bwMode="auto">
+                    <a:xfrm>
+                      <a:off x="0" y="0"/>
+                      <a:ext cx="5470666" cy="2441488"/>
+                    </a:xfrm>
+                    <a:prstGeom prst="rect">
+                      <a:avLst/>
+                    </a:prstGeom>
+                    <a:noFill/>
+                    <a:ln w="9525">
+                      <a:noFill/>
+                      <a:miter lim="800000"/>
+                      <a:headEnd/>
+                      <a:tailEnd/>
+                    </a:ln>
+                  </pic:spPr>
+                </pic:pic>
+              </a:graphicData>
+            </a:graphic>
+          </wp:inline>
+        </w:drawing>
+      </w:r>
+    </w:p>
+    <w:p>
+      <w:pPr>
         <w:pStyle w:val="ListParagraph"/>
         <w:numPr>
           <w:ilvl w:val="0"/>
@@ -6891,8 +6970,141 @@
           <w:b/>
           <w:lang w:val="en-IN"/>
         </w:rPr>
-        <w:t>Access specifiers and Access Modifiers</w:t>
-      </w:r>
+        <w:t>Constructors</w:t>
+      </w:r>
+    </w:p>
+    <w:p>
+      <w:pPr>
+        <w:ind w:left="1080"/>
+        <w:rPr>
+          <w:rFonts w:ascii="Bookman Old Style" w:hAnsi="Bookman Old Style"/>
+          <w:b/>
+          <w:lang w:val="en-IN"/>
+        </w:rPr>
+      </w:pPr>
+      <w:r>
+        <w:rPr>
+          <w:rFonts w:ascii="Bookman Old Style" w:hAnsi="Bookman Old Style"/>
+          <w:b/>
+          <w:noProof/>
+        </w:rPr>
+        <w:lastRenderedPageBreak/>
+        <w:drawing>
+          <wp:inline distT="0" distB="0" distL="0" distR="0">
+            <wp:extent cx="2562045" cy="2350765"/>
+            <wp:effectExtent l="19050" t="0" r="0" b="0"/>
+            <wp:docPr id="16" name="Picture 3"/>
+            <wp:cNvGraphicFramePr>
+              <a:graphicFrameLocks xmlns:a="http://schemas.openxmlformats.org/drawingml/2006/main" noChangeAspect="1"/>
+            </wp:cNvGraphicFramePr>
+            <a:graphic xmlns:a="http://schemas.openxmlformats.org/drawingml/2006/main">
+              <a:graphicData uri="http://schemas.openxmlformats.org/drawingml/2006/picture">
+                <pic:pic xmlns:pic="http://schemas.openxmlformats.org/drawingml/2006/picture">
+                  <pic:nvPicPr>
+                    <pic:cNvPr id="0" name="Picture 3"/>
+                    <pic:cNvPicPr>
+                      <a:picLocks noChangeAspect="1" noChangeArrowheads="1"/>
+                    </pic:cNvPicPr>
+                  </pic:nvPicPr>
+                  <pic:blipFill>
+                    <a:blip r:embed="rId25"/>
+                    <a:srcRect/>
+                    <a:stretch>
+                      <a:fillRect/>
+                    </a:stretch>
+                  </pic:blipFill>
+                  <pic:spPr bwMode="auto">
+                    <a:xfrm>
+                      <a:off x="0" y="0"/>
+                      <a:ext cx="2563304" cy="2351921"/>
+                    </a:xfrm>
+                    <a:prstGeom prst="rect">
+                      <a:avLst/>
+                    </a:prstGeom>
+                    <a:noFill/>
+                    <a:ln w="9525">
+                      <a:noFill/>
+                      <a:miter lim="800000"/>
+                      <a:headEnd/>
+                      <a:tailEnd/>
+                    </a:ln>
+                  </pic:spPr>
+                </pic:pic>
+              </a:graphicData>
+            </a:graphic>
+          </wp:inline>
+        </w:drawing>
+      </w:r>
+    </w:p>
+    <w:p>
+      <w:pPr>
+        <w:rPr>
+          <w:rFonts w:ascii="Bookman Old Style" w:hAnsi="Bookman Old Style"/>
+          <w:b/>
+          <w:lang w:val="en-IN"/>
+        </w:rPr>
+      </w:pPr>
+      <w:r>
+        <w:rPr>
+          <w:rFonts w:ascii="Bookman Old Style" w:hAnsi="Bookman Old Style"/>
+          <w:b/>
+          <w:noProof/>
+        </w:rPr>
+        <w:drawing>
+          <wp:inline distT="0" distB="0" distL="0" distR="0">
+            <wp:extent cx="5943600" cy="1155700"/>
+            <wp:effectExtent l="19050" t="0" r="0" b="0"/>
+            <wp:docPr id="17" name="Picture 4"/>
+            <wp:cNvGraphicFramePr>
+              <a:graphicFrameLocks xmlns:a="http://schemas.openxmlformats.org/drawingml/2006/main" noChangeAspect="1"/>
+            </wp:cNvGraphicFramePr>
+            <a:graphic xmlns:a="http://schemas.openxmlformats.org/drawingml/2006/main">
+              <a:graphicData uri="http://schemas.openxmlformats.org/drawingml/2006/picture">
+                <pic:pic xmlns:pic="http://schemas.openxmlformats.org/drawingml/2006/picture">
+                  <pic:nvPicPr>
+                    <pic:cNvPr id="0" name="Picture 4"/>
+                    <pic:cNvPicPr>
+                      <a:picLocks noChangeAspect="1" noChangeArrowheads="1"/>
+                    </pic:cNvPicPr>
+                  </pic:nvPicPr>
+                  <pic:blipFill>
+                    <a:blip r:embed="rId26"/>
+                    <a:srcRect/>
+                    <a:stretch>
+                      <a:fillRect/>
+                    </a:stretch>
+                  </pic:blipFill>
+                  <pic:spPr bwMode="auto">
+                    <a:xfrm>
+                      <a:off x="0" y="0"/>
+                      <a:ext cx="5943600" cy="1155700"/>
+                    </a:xfrm>
+                    <a:prstGeom prst="rect">
+                      <a:avLst/>
+                    </a:prstGeom>
+                    <a:noFill/>
+                    <a:ln w="9525">
+                      <a:noFill/>
+                      <a:miter lim="800000"/>
+                      <a:headEnd/>
+                      <a:tailEnd/>
+                    </a:ln>
+                  </pic:spPr>
+                </pic:pic>
+              </a:graphicData>
+            </a:graphic>
+          </wp:inline>
+        </w:drawing>
+      </w:r>
+    </w:p>
+    <w:p>
+      <w:pPr>
+        <w:rPr>
+          <w:rFonts w:ascii="Bookman Old Style" w:hAnsi="Bookman Old Style"/>
+          <w:b/>
+          <w:lang w:val="en-IN"/>
+        </w:rPr>
+      </w:pPr>
     </w:p>
     <w:p>
       <w:pPr>
@@ -6913,7 +7125,91 @@
           <w:b/>
           <w:lang w:val="en-IN"/>
         </w:rPr>
-        <w:t>s</w:t>
+        <w:t xml:space="preserve">Access specifiers </w:t>
+      </w:r>
+    </w:p>
+    <w:p>
+      <w:pPr>
+        <w:pStyle w:val="ListParagraph"/>
+        <w:numPr>
+          <w:ilvl w:val="1"/>
+          <w:numId w:val="17"/>
+        </w:numPr>
+        <w:rPr>
+          <w:rFonts w:ascii="Bookman Old Style" w:hAnsi="Bookman Old Style"/>
+          <w:b/>
+          <w:lang w:val="en-IN"/>
+        </w:rPr>
+      </w:pPr>
+      <w:r>
+        <w:rPr>
+          <w:rFonts w:ascii="Bookman Old Style" w:hAnsi="Bookman Old Style"/>
+          <w:lang w:val="en-IN"/>
+        </w:rPr>
+        <w:t>private</w:t>
+      </w:r>
+    </w:p>
+    <w:p>
+      <w:pPr>
+        <w:pStyle w:val="ListParagraph"/>
+        <w:numPr>
+          <w:ilvl w:val="1"/>
+          <w:numId w:val="17"/>
+        </w:numPr>
+        <w:rPr>
+          <w:rFonts w:ascii="Bookman Old Style" w:hAnsi="Bookman Old Style"/>
+          <w:b/>
+          <w:lang w:val="en-IN"/>
+        </w:rPr>
+      </w:pPr>
+      <w:r>
+        <w:rPr>
+          <w:rFonts w:ascii="Bookman Old Style" w:hAnsi="Bookman Old Style"/>
+          <w:lang w:val="en-IN"/>
+        </w:rPr>
+        <w:t>default</w:t>
+      </w:r>
+    </w:p>
+    <w:p>
+      <w:pPr>
+        <w:pStyle w:val="ListParagraph"/>
+        <w:numPr>
+          <w:ilvl w:val="1"/>
+          <w:numId w:val="17"/>
+        </w:numPr>
+        <w:rPr>
+          <w:rFonts w:ascii="Bookman Old Style" w:hAnsi="Bookman Old Style"/>
+          <w:b/>
+          <w:lang w:val="en-IN"/>
+        </w:rPr>
+      </w:pPr>
+      <w:r>
+        <w:rPr>
+          <w:rFonts w:ascii="Bookman Old Style" w:hAnsi="Bookman Old Style"/>
+          <w:lang w:val="en-IN"/>
+        </w:rPr>
+        <w:t>protected</w:t>
+      </w:r>
+    </w:p>
+    <w:p>
+      <w:pPr>
+        <w:pStyle w:val="ListParagraph"/>
+        <w:numPr>
+          <w:ilvl w:val="1"/>
+          <w:numId w:val="17"/>
+        </w:numPr>
+        <w:rPr>
+          <w:rFonts w:ascii="Bookman Old Style" w:hAnsi="Bookman Old Style"/>
+          <w:b/>
+          <w:lang w:val="en-IN"/>
+        </w:rPr>
+      </w:pPr>
+      <w:r>
+        <w:rPr>
+          <w:rFonts w:ascii="Bookman Old Style" w:hAnsi="Bookman Old Style"/>
+          <w:lang w:val="en-IN"/>
+        </w:rPr>
+        <w:t>public</w:t>
       </w:r>
     </w:p>
     <w:p>
@@ -6935,7 +7231,91 @@
           <w:b/>
           <w:lang w:val="en-IN"/>
         </w:rPr>
-        <w:t>s</w:t>
+        <w:t>Access Modifiers</w:t>
+      </w:r>
+    </w:p>
+    <w:p>
+      <w:pPr>
+        <w:pStyle w:val="ListParagraph"/>
+        <w:numPr>
+          <w:ilvl w:val="1"/>
+          <w:numId w:val="17"/>
+        </w:numPr>
+        <w:rPr>
+          <w:rFonts w:ascii="Bookman Old Style" w:hAnsi="Bookman Old Style"/>
+          <w:b/>
+          <w:lang w:val="en-IN"/>
+        </w:rPr>
+      </w:pPr>
+      <w:r>
+        <w:rPr>
+          <w:rFonts w:ascii="Bookman Old Style" w:hAnsi="Bookman Old Style"/>
+          <w:lang w:val="en-IN"/>
+        </w:rPr>
+        <w:t>static</w:t>
+      </w:r>
+    </w:p>
+    <w:p>
+      <w:pPr>
+        <w:pStyle w:val="ListParagraph"/>
+        <w:numPr>
+          <w:ilvl w:val="1"/>
+          <w:numId w:val="17"/>
+        </w:numPr>
+        <w:rPr>
+          <w:rFonts w:ascii="Bookman Old Style" w:hAnsi="Bookman Old Style"/>
+          <w:b/>
+          <w:lang w:val="en-IN"/>
+        </w:rPr>
+      </w:pPr>
+      <w:r>
+        <w:rPr>
+          <w:rFonts w:ascii="Bookman Old Style" w:hAnsi="Bookman Old Style"/>
+          <w:lang w:val="en-IN"/>
+        </w:rPr>
+        <w:t>final</w:t>
+      </w:r>
+    </w:p>
+    <w:p>
+      <w:pPr>
+        <w:pStyle w:val="ListParagraph"/>
+        <w:numPr>
+          <w:ilvl w:val="1"/>
+          <w:numId w:val="17"/>
+        </w:numPr>
+        <w:rPr>
+          <w:rFonts w:ascii="Bookman Old Style" w:hAnsi="Bookman Old Style"/>
+          <w:b/>
+          <w:lang w:val="en-IN"/>
+        </w:rPr>
+      </w:pPr>
+      <w:r>
+        <w:rPr>
+          <w:rFonts w:ascii="Bookman Old Style" w:hAnsi="Bookman Old Style"/>
+          <w:lang w:val="en-IN"/>
+        </w:rPr>
+        <w:t>abstract</w:t>
+      </w:r>
+    </w:p>
+    <w:p>
+      <w:pPr>
+        <w:pStyle w:val="ListParagraph"/>
+        <w:numPr>
+          <w:ilvl w:val="1"/>
+          <w:numId w:val="17"/>
+        </w:numPr>
+        <w:rPr>
+          <w:rFonts w:ascii="Bookman Old Style" w:hAnsi="Bookman Old Style"/>
+          <w:b/>
+          <w:lang w:val="en-IN"/>
+        </w:rPr>
+      </w:pPr>
+      <w:r>
+        <w:rPr>
+          <w:rFonts w:ascii="Bookman Old Style" w:hAnsi="Bookman Old Style"/>
+          <w:lang w:val="en-IN"/>
+        </w:rPr>
+        <w:t>synchronized</w:t>
       </w:r>
     </w:p>
     <w:p>
@@ -6957,7 +7337,95 @@
           <w:b/>
           <w:lang w:val="en-IN"/>
         </w:rPr>
-        <w:t>s</w:t>
+        <w:t>Inheritance</w:t>
+      </w:r>
+    </w:p>
+    <w:p>
+      <w:pPr>
+        <w:pStyle w:val="ListParagraph"/>
+        <w:numPr>
+          <w:ilvl w:val="0"/>
+          <w:numId w:val="17"/>
+        </w:numPr>
+        <w:rPr>
+          <w:rFonts w:ascii="Bookman Old Style" w:hAnsi="Bookman Old Style"/>
+          <w:b/>
+          <w:lang w:val="en-IN"/>
+        </w:rPr>
+      </w:pPr>
+      <w:r>
+        <w:rPr>
+          <w:rFonts w:ascii="Bookman Old Style" w:hAnsi="Bookman Old Style"/>
+          <w:b/>
+          <w:lang w:val="en-IN"/>
+        </w:rPr>
+        <w:t>SIB / IIB</w:t>
+      </w:r>
+    </w:p>
+    <w:p>
+      <w:pPr>
+        <w:pStyle w:val="ListParagraph"/>
+        <w:numPr>
+          <w:ilvl w:val="0"/>
+          <w:numId w:val="17"/>
+        </w:numPr>
+        <w:rPr>
+          <w:rFonts w:ascii="Bookman Old Style" w:hAnsi="Bookman Old Style"/>
+          <w:b/>
+          <w:lang w:val="en-IN"/>
+        </w:rPr>
+      </w:pPr>
+      <w:r>
+        <w:rPr>
+          <w:rFonts w:ascii="Bookman Old Style" w:hAnsi="Bookman Old Style"/>
+          <w:b/>
+          <w:lang w:val="en-IN"/>
+        </w:rPr>
+        <w:t xml:space="preserve">looping and conditional statements </w:t>
+      </w:r>
+    </w:p>
+    <w:p>
+      <w:pPr>
+        <w:pStyle w:val="ListParagraph"/>
+        <w:numPr>
+          <w:ilvl w:val="0"/>
+          <w:numId w:val="17"/>
+        </w:numPr>
+        <w:rPr>
+          <w:rFonts w:ascii="Bookman Old Style" w:hAnsi="Bookman Old Style"/>
+          <w:b/>
+          <w:lang w:val="en-IN"/>
+        </w:rPr>
+      </w:pPr>
+      <w:r>
+        <w:rPr>
+          <w:rFonts w:ascii="Bookman Old Style" w:hAnsi="Bookman Old Style"/>
+          <w:b/>
+          <w:lang w:val="en-IN"/>
+        </w:rPr>
+        <w:t>Strings</w:t>
+      </w:r>
+    </w:p>
+    <w:p>
+      <w:pPr>
+        <w:pStyle w:val="ListParagraph"/>
+        <w:numPr>
+          <w:ilvl w:val="0"/>
+          <w:numId w:val="17"/>
+        </w:numPr>
+        <w:rPr>
+          <w:rFonts w:ascii="Bookman Old Style" w:hAnsi="Bookman Old Style"/>
+          <w:b/>
+          <w:lang w:val="en-IN"/>
+        </w:rPr>
+      </w:pPr>
+      <w:r>
+        <w:rPr>
+          <w:rFonts w:ascii="Bookman Old Style" w:hAnsi="Bookman Old Style"/>
+          <w:b/>
+          <w:lang w:val="en-IN"/>
+        </w:rPr>
+        <w:t>Exception Handling</w:t>
       </w:r>
     </w:p>
     <w:p>
@@ -7154,7 +7622,7 @@
         <v:path o:extrusionok="f" gradientshapeok="t" o:connecttype="rect"/>
         <o:lock v:ext="edit" aspectratio="t"/>
       </v:shapetype>
-      <v:shape id="_x0000_i1045" type="#_x0000_t75" style="width:11.55pt;height:11.55pt" o:bullet="t">
+      <v:shape id="_x0000_i1042" type="#_x0000_t75" style="width:11.55pt;height:11.55pt" o:bullet="t">
         <v:imagedata r:id="rId1" o:title="msoA845"/>
       </v:shape>
     </w:pict>

</xml_diff>

<commit_message>
access modifers, interfaces, abstract classes
</commit_message>
<xml_diff>
--- a/Notes.docx
+++ b/Notes.docx
@@ -7099,15 +7099,6 @@
     </w:p>
     <w:p>
       <w:pPr>
-        <w:rPr>
-          <w:rFonts w:ascii="Bookman Old Style" w:hAnsi="Bookman Old Style"/>
-          <w:b/>
-          <w:lang w:val="en-IN"/>
-        </w:rPr>
-      </w:pPr>
-    </w:p>
-    <w:p>
-      <w:pPr>
         <w:pStyle w:val="ListParagraph"/>
         <w:numPr>
           <w:ilvl w:val="0"/>
@@ -7233,6 +7224,22 @@
         </w:rPr>
         <w:t>Access Modifiers</w:t>
       </w:r>
+      <w:r>
+        <w:rPr>
+          <w:rFonts w:ascii="Bookman Old Style" w:hAnsi="Bookman Old Style"/>
+          <w:b/>
+          <w:lang w:val="en-IN"/>
+        </w:rPr>
+        <w:t xml:space="preserve"> – </w:t>
+      </w:r>
+      <w:r>
+        <w:rPr>
+          <w:rFonts w:ascii="Bookman Old Style" w:hAnsi="Bookman Old Style"/>
+          <w:i/>
+          <w:lang w:val="en-IN"/>
+        </w:rPr>
+        <w:t>Changes the behaviour of a member</w:t>
+      </w:r>
     </w:p>
     <w:p>
       <w:pPr>
@@ -7307,12 +7314,14 @@
         <w:rPr>
           <w:rFonts w:ascii="Bookman Old Style" w:hAnsi="Bookman Old Style"/>
           <w:b/>
-          <w:lang w:val="en-IN"/>
-        </w:rPr>
-      </w:pPr>
-      <w:r>
-        <w:rPr>
-          <w:rFonts w:ascii="Bookman Old Style" w:hAnsi="Bookman Old Style"/>
+          <w:color w:val="FF0000"/>
+          <w:lang w:val="en-IN"/>
+        </w:rPr>
+      </w:pPr>
+      <w:r>
+        <w:rPr>
+          <w:rFonts w:ascii="Bookman Old Style" w:hAnsi="Bookman Old Style"/>
+          <w:color w:val="FF0000"/>
           <w:lang w:val="en-IN"/>
         </w:rPr>
         <w:t>synchronized</w:t>
@@ -7337,8 +7346,1607 @@
           <w:b/>
           <w:lang w:val="en-IN"/>
         </w:rPr>
-        <w:t>Inheritance</w:t>
-      </w:r>
+        <w:t>Abstract Classes in Java</w:t>
+      </w:r>
+    </w:p>
+    <w:p>
+      <w:pPr>
+        <w:pStyle w:val="ListParagraph"/>
+        <w:numPr>
+          <w:ilvl w:val="1"/>
+          <w:numId w:val="17"/>
+        </w:numPr>
+        <w:rPr>
+          <w:rFonts w:ascii="Bookman Old Style" w:hAnsi="Bookman Old Style"/>
+          <w:b/>
+          <w:lang w:val="en-IN"/>
+        </w:rPr>
+      </w:pPr>
+      <w:r>
+        <w:rPr>
+          <w:rFonts w:ascii="Bookman Old Style" w:hAnsi="Bookman Old Style"/>
+          <w:lang w:val="en-IN"/>
+        </w:rPr>
+        <w:t>if there are any unimplemented methods / abstract methods</w:t>
+      </w:r>
+    </w:p>
+    <w:p>
+      <w:pPr>
+        <w:pStyle w:val="ListParagraph"/>
+        <w:numPr>
+          <w:ilvl w:val="1"/>
+          <w:numId w:val="17"/>
+        </w:numPr>
+        <w:rPr>
+          <w:rFonts w:ascii="Bookman Old Style" w:hAnsi="Bookman Old Style"/>
+          <w:b/>
+          <w:lang w:val="en-IN"/>
+        </w:rPr>
+      </w:pPr>
+      <w:r>
+        <w:rPr>
+          <w:rFonts w:ascii="Bookman Old Style" w:hAnsi="Bookman Old Style"/>
+          <w:lang w:val="en-IN"/>
+        </w:rPr>
+        <w:t>To restrict creating Object to the class</w:t>
+      </w:r>
+    </w:p>
+    <w:tbl>
+      <w:tblPr>
+        <w:tblW w:w="10080" w:type="dxa"/>
+        <w:tblInd w:w="94" w:type="dxa"/>
+        <w:tblLook w:val="04A0"/>
+      </w:tblPr>
+      <w:tblGrid>
+        <w:gridCol w:w="1680"/>
+        <w:gridCol w:w="1680"/>
+        <w:gridCol w:w="1680"/>
+        <w:gridCol w:w="1680"/>
+        <w:gridCol w:w="1680"/>
+        <w:gridCol w:w="1680"/>
+      </w:tblGrid>
+      <w:tr>
+        <w:trPr>
+          <w:trHeight w:val="300"/>
+        </w:trPr>
+        <w:tc>
+          <w:tcPr>
+            <w:tcW w:w="1680" w:type="dxa"/>
+            <w:tcBorders>
+              <w:top w:val="single" w:sz="8" w:space="0" w:color="auto"/>
+              <w:left w:val="single" w:sz="8" w:space="0" w:color="auto"/>
+              <w:bottom w:val="single" w:sz="4" w:space="0" w:color="auto"/>
+              <w:right w:val="single" w:sz="4" w:space="0" w:color="auto"/>
+            </w:tcBorders>
+            <w:shd w:val="clear" w:color="auto" w:fill="auto"/>
+            <w:noWrap/>
+            <w:vAlign w:val="bottom"/>
+            <w:hideMark/>
+          </w:tcPr>
+          <w:p>
+            <w:pPr>
+              <w:spacing w:after="0" w:line="240" w:lineRule="auto"/>
+              <w:rPr>
+                <w:rFonts w:ascii="Calibri" w:eastAsia="Times New Roman" w:hAnsi="Calibri" w:cs="Calibri"/>
+                <w:color w:val="000000"/>
+              </w:rPr>
+            </w:pPr>
+            <w:r>
+              <w:rPr>
+                <w:rFonts w:ascii="Calibri" w:eastAsia="Times New Roman" w:hAnsi="Calibri" w:cs="Calibri"/>
+                <w:color w:val="000000"/>
+              </w:rPr>
+              <w:t> </w:t>
+            </w:r>
+          </w:p>
+        </w:tc>
+        <w:tc>
+          <w:tcPr>
+            <w:tcW w:w="1680" w:type="dxa"/>
+            <w:tcBorders>
+              <w:top w:val="single" w:sz="8" w:space="0" w:color="auto"/>
+              <w:left w:val="nil"/>
+              <w:bottom w:val="single" w:sz="4" w:space="0" w:color="auto"/>
+              <w:right w:val="single" w:sz="4" w:space="0" w:color="auto"/>
+            </w:tcBorders>
+            <w:shd w:val="clear" w:color="auto" w:fill="auto"/>
+            <w:noWrap/>
+            <w:vAlign w:val="bottom"/>
+            <w:hideMark/>
+          </w:tcPr>
+          <w:p>
+            <w:pPr>
+              <w:spacing w:after="0" w:line="240" w:lineRule="auto"/>
+              <w:rPr>
+                <w:rFonts w:ascii="Calibri" w:eastAsia="Times New Roman" w:hAnsi="Calibri" w:cs="Calibri"/>
+                <w:color w:val="000000"/>
+              </w:rPr>
+            </w:pPr>
+            <w:r>
+              <w:rPr>
+                <w:rFonts w:ascii="Calibri" w:eastAsia="Times New Roman" w:hAnsi="Calibri" w:cs="Calibri"/>
+                <w:color w:val="000000"/>
+              </w:rPr>
+              <w:t>G-variables</w:t>
+            </w:r>
+          </w:p>
+        </w:tc>
+        <w:tc>
+          <w:tcPr>
+            <w:tcW w:w="1680" w:type="dxa"/>
+            <w:tcBorders>
+              <w:top w:val="single" w:sz="8" w:space="0" w:color="auto"/>
+              <w:left w:val="nil"/>
+              <w:bottom w:val="single" w:sz="4" w:space="0" w:color="auto"/>
+              <w:right w:val="single" w:sz="4" w:space="0" w:color="auto"/>
+            </w:tcBorders>
+            <w:shd w:val="clear" w:color="auto" w:fill="auto"/>
+            <w:noWrap/>
+            <w:vAlign w:val="bottom"/>
+            <w:hideMark/>
+          </w:tcPr>
+          <w:p>
+            <w:pPr>
+              <w:spacing w:after="0" w:line="240" w:lineRule="auto"/>
+              <w:rPr>
+                <w:rFonts w:ascii="Calibri" w:eastAsia="Times New Roman" w:hAnsi="Calibri" w:cs="Calibri"/>
+                <w:color w:val="000000"/>
+              </w:rPr>
+            </w:pPr>
+            <w:r>
+              <w:rPr>
+                <w:rFonts w:ascii="Calibri" w:eastAsia="Times New Roman" w:hAnsi="Calibri" w:cs="Calibri"/>
+                <w:color w:val="000000"/>
+              </w:rPr>
+              <w:t>methods</w:t>
+            </w:r>
+          </w:p>
+        </w:tc>
+        <w:tc>
+          <w:tcPr>
+            <w:tcW w:w="1680" w:type="dxa"/>
+            <w:tcBorders>
+              <w:top w:val="single" w:sz="8" w:space="0" w:color="auto"/>
+              <w:left w:val="nil"/>
+              <w:bottom w:val="single" w:sz="4" w:space="0" w:color="auto"/>
+              <w:right w:val="single" w:sz="4" w:space="0" w:color="auto"/>
+            </w:tcBorders>
+            <w:shd w:val="clear" w:color="auto" w:fill="auto"/>
+            <w:noWrap/>
+            <w:vAlign w:val="bottom"/>
+            <w:hideMark/>
+          </w:tcPr>
+          <w:p>
+            <w:pPr>
+              <w:spacing w:after="0" w:line="240" w:lineRule="auto"/>
+              <w:rPr>
+                <w:rFonts w:ascii="Calibri" w:eastAsia="Times New Roman" w:hAnsi="Calibri" w:cs="Calibri"/>
+                <w:color w:val="000000"/>
+              </w:rPr>
+            </w:pPr>
+            <w:r>
+              <w:rPr>
+                <w:rFonts w:ascii="Calibri" w:eastAsia="Times New Roman" w:hAnsi="Calibri" w:cs="Calibri"/>
+                <w:color w:val="000000"/>
+              </w:rPr>
+              <w:t>constructors</w:t>
+            </w:r>
+          </w:p>
+        </w:tc>
+        <w:tc>
+          <w:tcPr>
+            <w:tcW w:w="1680" w:type="dxa"/>
+            <w:tcBorders>
+              <w:top w:val="single" w:sz="8" w:space="0" w:color="auto"/>
+              <w:left w:val="nil"/>
+              <w:bottom w:val="single" w:sz="4" w:space="0" w:color="auto"/>
+              <w:right w:val="single" w:sz="4" w:space="0" w:color="auto"/>
+            </w:tcBorders>
+            <w:shd w:val="clear" w:color="auto" w:fill="auto"/>
+            <w:noWrap/>
+            <w:vAlign w:val="bottom"/>
+            <w:hideMark/>
+          </w:tcPr>
+          <w:p>
+            <w:pPr>
+              <w:spacing w:after="0" w:line="240" w:lineRule="auto"/>
+              <w:rPr>
+                <w:rFonts w:ascii="Calibri" w:eastAsia="Times New Roman" w:hAnsi="Calibri" w:cs="Calibri"/>
+                <w:color w:val="000000"/>
+              </w:rPr>
+            </w:pPr>
+            <w:r>
+              <w:rPr>
+                <w:rFonts w:ascii="Calibri" w:eastAsia="Times New Roman" w:hAnsi="Calibri" w:cs="Calibri"/>
+                <w:color w:val="000000"/>
+              </w:rPr>
+              <w:t>class</w:t>
+            </w:r>
+          </w:p>
+        </w:tc>
+        <w:tc>
+          <w:tcPr>
+            <w:tcW w:w="1680" w:type="dxa"/>
+            <w:tcBorders>
+              <w:top w:val="single" w:sz="8" w:space="0" w:color="auto"/>
+              <w:left w:val="nil"/>
+              <w:bottom w:val="single" w:sz="4" w:space="0" w:color="auto"/>
+              <w:right w:val="single" w:sz="8" w:space="0" w:color="auto"/>
+            </w:tcBorders>
+            <w:shd w:val="clear" w:color="auto" w:fill="auto"/>
+            <w:noWrap/>
+            <w:vAlign w:val="bottom"/>
+            <w:hideMark/>
+          </w:tcPr>
+          <w:p>
+            <w:pPr>
+              <w:spacing w:after="0" w:line="240" w:lineRule="auto"/>
+              <w:rPr>
+                <w:rFonts w:ascii="Calibri" w:eastAsia="Times New Roman" w:hAnsi="Calibri" w:cs="Calibri"/>
+                <w:color w:val="000000"/>
+              </w:rPr>
+            </w:pPr>
+            <w:r>
+              <w:rPr>
+                <w:rFonts w:ascii="Calibri" w:eastAsia="Times New Roman" w:hAnsi="Calibri" w:cs="Calibri"/>
+                <w:color w:val="000000"/>
+              </w:rPr>
+              <w:t>interfaces</w:t>
+            </w:r>
+          </w:p>
+        </w:tc>
+      </w:tr>
+      <w:tr>
+        <w:trPr>
+          <w:trHeight w:val="300"/>
+        </w:trPr>
+        <w:tc>
+          <w:tcPr>
+            <w:tcW w:w="1680" w:type="dxa"/>
+            <w:tcBorders>
+              <w:top w:val="nil"/>
+              <w:left w:val="single" w:sz="8" w:space="0" w:color="auto"/>
+              <w:bottom w:val="single" w:sz="4" w:space="0" w:color="auto"/>
+              <w:right w:val="single" w:sz="4" w:space="0" w:color="auto"/>
+            </w:tcBorders>
+            <w:shd w:val="clear" w:color="auto" w:fill="auto"/>
+            <w:noWrap/>
+            <w:vAlign w:val="bottom"/>
+            <w:hideMark/>
+          </w:tcPr>
+          <w:p>
+            <w:pPr>
+              <w:spacing w:after="0" w:line="240" w:lineRule="auto"/>
+              <w:rPr>
+                <w:rFonts w:ascii="Calibri" w:eastAsia="Times New Roman" w:hAnsi="Calibri" w:cs="Calibri"/>
+                <w:color w:val="000000"/>
+              </w:rPr>
+            </w:pPr>
+            <w:r>
+              <w:rPr>
+                <w:rFonts w:ascii="Calibri" w:eastAsia="Times New Roman" w:hAnsi="Calibri" w:cs="Calibri"/>
+                <w:color w:val="000000"/>
+              </w:rPr>
+              <w:t>private</w:t>
+            </w:r>
+          </w:p>
+        </w:tc>
+        <w:tc>
+          <w:tcPr>
+            <w:tcW w:w="1680" w:type="dxa"/>
+            <w:tcBorders>
+              <w:top w:val="nil"/>
+              <w:left w:val="nil"/>
+              <w:bottom w:val="single" w:sz="4" w:space="0" w:color="auto"/>
+              <w:right w:val="single" w:sz="4" w:space="0" w:color="auto"/>
+            </w:tcBorders>
+            <w:shd w:val="clear" w:color="auto" w:fill="auto"/>
+            <w:noWrap/>
+            <w:vAlign w:val="bottom"/>
+            <w:hideMark/>
+          </w:tcPr>
+          <w:p>
+            <w:pPr>
+              <w:spacing w:after="0" w:line="240" w:lineRule="auto"/>
+              <w:rPr>
+                <w:rFonts w:ascii="Calibri" w:eastAsia="Times New Roman" w:hAnsi="Calibri" w:cs="Calibri"/>
+                <w:color w:val="000000"/>
+              </w:rPr>
+            </w:pPr>
+            <w:r>
+              <w:rPr>
+                <w:rFonts w:ascii="Calibri" w:eastAsia="Times New Roman" w:hAnsi="Calibri" w:cs="Calibri"/>
+                <w:color w:val="000000"/>
+              </w:rPr>
+              <w:t>yes</w:t>
+            </w:r>
+          </w:p>
+        </w:tc>
+        <w:tc>
+          <w:tcPr>
+            <w:tcW w:w="1680" w:type="dxa"/>
+            <w:tcBorders>
+              <w:top w:val="nil"/>
+              <w:left w:val="nil"/>
+              <w:bottom w:val="single" w:sz="4" w:space="0" w:color="auto"/>
+              <w:right w:val="single" w:sz="4" w:space="0" w:color="auto"/>
+            </w:tcBorders>
+            <w:shd w:val="clear" w:color="auto" w:fill="auto"/>
+            <w:noWrap/>
+            <w:vAlign w:val="bottom"/>
+            <w:hideMark/>
+          </w:tcPr>
+          <w:p>
+            <w:pPr>
+              <w:spacing w:after="0" w:line="240" w:lineRule="auto"/>
+              <w:rPr>
+                <w:rFonts w:ascii="Calibri" w:eastAsia="Times New Roman" w:hAnsi="Calibri" w:cs="Calibri"/>
+                <w:color w:val="000000"/>
+              </w:rPr>
+            </w:pPr>
+            <w:r>
+              <w:rPr>
+                <w:rFonts w:ascii="Calibri" w:eastAsia="Times New Roman" w:hAnsi="Calibri" w:cs="Calibri"/>
+                <w:color w:val="000000"/>
+              </w:rPr>
+              <w:t>yes</w:t>
+            </w:r>
+          </w:p>
+        </w:tc>
+        <w:tc>
+          <w:tcPr>
+            <w:tcW w:w="1680" w:type="dxa"/>
+            <w:tcBorders>
+              <w:top w:val="nil"/>
+              <w:left w:val="nil"/>
+              <w:bottom w:val="single" w:sz="4" w:space="0" w:color="auto"/>
+              <w:right w:val="single" w:sz="4" w:space="0" w:color="auto"/>
+            </w:tcBorders>
+            <w:shd w:val="clear" w:color="auto" w:fill="auto"/>
+            <w:noWrap/>
+            <w:vAlign w:val="bottom"/>
+            <w:hideMark/>
+          </w:tcPr>
+          <w:p>
+            <w:pPr>
+              <w:spacing w:after="0" w:line="240" w:lineRule="auto"/>
+              <w:rPr>
+                <w:rFonts w:ascii="Calibri" w:eastAsia="Times New Roman" w:hAnsi="Calibri" w:cs="Calibri"/>
+                <w:color w:val="000000"/>
+              </w:rPr>
+            </w:pPr>
+            <w:r>
+              <w:rPr>
+                <w:rFonts w:ascii="Calibri" w:eastAsia="Times New Roman" w:hAnsi="Calibri" w:cs="Calibri"/>
+                <w:color w:val="000000"/>
+              </w:rPr>
+              <w:t>yes</w:t>
+            </w:r>
+          </w:p>
+        </w:tc>
+        <w:tc>
+          <w:tcPr>
+            <w:tcW w:w="1680" w:type="dxa"/>
+            <w:tcBorders>
+              <w:top w:val="nil"/>
+              <w:left w:val="nil"/>
+              <w:bottom w:val="single" w:sz="4" w:space="0" w:color="auto"/>
+              <w:right w:val="single" w:sz="4" w:space="0" w:color="auto"/>
+            </w:tcBorders>
+            <w:shd w:val="clear" w:color="auto" w:fill="auto"/>
+            <w:noWrap/>
+            <w:vAlign w:val="bottom"/>
+            <w:hideMark/>
+          </w:tcPr>
+          <w:p>
+            <w:pPr>
+              <w:spacing w:after="0" w:line="240" w:lineRule="auto"/>
+              <w:rPr>
+                <w:rFonts w:ascii="Calibri" w:eastAsia="Times New Roman" w:hAnsi="Calibri" w:cs="Calibri"/>
+                <w:color w:val="000000"/>
+              </w:rPr>
+            </w:pPr>
+            <w:r>
+              <w:rPr>
+                <w:rFonts w:ascii="Calibri" w:eastAsia="Times New Roman" w:hAnsi="Calibri" w:cs="Calibri"/>
+                <w:color w:val="000000"/>
+              </w:rPr>
+              <w:t>no</w:t>
+            </w:r>
+          </w:p>
+        </w:tc>
+        <w:tc>
+          <w:tcPr>
+            <w:tcW w:w="1680" w:type="dxa"/>
+            <w:tcBorders>
+              <w:top w:val="nil"/>
+              <w:left w:val="nil"/>
+              <w:bottom w:val="single" w:sz="4" w:space="0" w:color="auto"/>
+              <w:right w:val="single" w:sz="8" w:space="0" w:color="auto"/>
+            </w:tcBorders>
+            <w:shd w:val="clear" w:color="auto" w:fill="auto"/>
+            <w:noWrap/>
+            <w:vAlign w:val="bottom"/>
+            <w:hideMark/>
+          </w:tcPr>
+          <w:p>
+            <w:pPr>
+              <w:spacing w:after="0" w:line="240" w:lineRule="auto"/>
+              <w:rPr>
+                <w:rFonts w:ascii="Calibri" w:eastAsia="Times New Roman" w:hAnsi="Calibri" w:cs="Calibri"/>
+                <w:color w:val="000000"/>
+              </w:rPr>
+            </w:pPr>
+            <w:r>
+              <w:rPr>
+                <w:rFonts w:ascii="Calibri" w:eastAsia="Times New Roman" w:hAnsi="Calibri" w:cs="Calibri"/>
+                <w:color w:val="000000"/>
+              </w:rPr>
+              <w:t>no</w:t>
+            </w:r>
+          </w:p>
+        </w:tc>
+      </w:tr>
+      <w:tr>
+        <w:trPr>
+          <w:trHeight w:val="300"/>
+        </w:trPr>
+        <w:tc>
+          <w:tcPr>
+            <w:tcW w:w="1680" w:type="dxa"/>
+            <w:tcBorders>
+              <w:top w:val="nil"/>
+              <w:left w:val="single" w:sz="8" w:space="0" w:color="auto"/>
+              <w:bottom w:val="single" w:sz="4" w:space="0" w:color="auto"/>
+              <w:right w:val="single" w:sz="4" w:space="0" w:color="auto"/>
+            </w:tcBorders>
+            <w:shd w:val="clear" w:color="auto" w:fill="auto"/>
+            <w:noWrap/>
+            <w:vAlign w:val="bottom"/>
+            <w:hideMark/>
+          </w:tcPr>
+          <w:p>
+            <w:pPr>
+              <w:spacing w:after="0" w:line="240" w:lineRule="auto"/>
+              <w:rPr>
+                <w:rFonts w:ascii="Calibri" w:eastAsia="Times New Roman" w:hAnsi="Calibri" w:cs="Calibri"/>
+                <w:color w:val="000000"/>
+              </w:rPr>
+            </w:pPr>
+            <w:r>
+              <w:rPr>
+                <w:rFonts w:ascii="Calibri" w:eastAsia="Times New Roman" w:hAnsi="Calibri" w:cs="Calibri"/>
+                <w:color w:val="000000"/>
+              </w:rPr>
+              <w:t>default</w:t>
+            </w:r>
+          </w:p>
+        </w:tc>
+        <w:tc>
+          <w:tcPr>
+            <w:tcW w:w="1680" w:type="dxa"/>
+            <w:tcBorders>
+              <w:top w:val="nil"/>
+              <w:left w:val="nil"/>
+              <w:bottom w:val="single" w:sz="4" w:space="0" w:color="auto"/>
+              <w:right w:val="single" w:sz="4" w:space="0" w:color="auto"/>
+            </w:tcBorders>
+            <w:shd w:val="clear" w:color="auto" w:fill="auto"/>
+            <w:noWrap/>
+            <w:vAlign w:val="bottom"/>
+            <w:hideMark/>
+          </w:tcPr>
+          <w:p>
+            <w:pPr>
+              <w:spacing w:after="0" w:line="240" w:lineRule="auto"/>
+              <w:rPr>
+                <w:rFonts w:ascii="Calibri" w:eastAsia="Times New Roman" w:hAnsi="Calibri" w:cs="Calibri"/>
+                <w:color w:val="000000"/>
+              </w:rPr>
+            </w:pPr>
+            <w:r>
+              <w:rPr>
+                <w:rFonts w:ascii="Calibri" w:eastAsia="Times New Roman" w:hAnsi="Calibri" w:cs="Calibri"/>
+                <w:color w:val="000000"/>
+              </w:rPr>
+              <w:t>yes</w:t>
+            </w:r>
+          </w:p>
+        </w:tc>
+        <w:tc>
+          <w:tcPr>
+            <w:tcW w:w="1680" w:type="dxa"/>
+            <w:tcBorders>
+              <w:top w:val="nil"/>
+              <w:left w:val="nil"/>
+              <w:bottom w:val="single" w:sz="4" w:space="0" w:color="auto"/>
+              <w:right w:val="single" w:sz="4" w:space="0" w:color="auto"/>
+            </w:tcBorders>
+            <w:shd w:val="clear" w:color="auto" w:fill="auto"/>
+            <w:noWrap/>
+            <w:vAlign w:val="bottom"/>
+            <w:hideMark/>
+          </w:tcPr>
+          <w:p>
+            <w:pPr>
+              <w:spacing w:after="0" w:line="240" w:lineRule="auto"/>
+              <w:rPr>
+                <w:rFonts w:ascii="Calibri" w:eastAsia="Times New Roman" w:hAnsi="Calibri" w:cs="Calibri"/>
+                <w:color w:val="000000"/>
+              </w:rPr>
+            </w:pPr>
+            <w:r>
+              <w:rPr>
+                <w:rFonts w:ascii="Calibri" w:eastAsia="Times New Roman" w:hAnsi="Calibri" w:cs="Calibri"/>
+                <w:color w:val="000000"/>
+              </w:rPr>
+              <w:t>yes</w:t>
+            </w:r>
+          </w:p>
+        </w:tc>
+        <w:tc>
+          <w:tcPr>
+            <w:tcW w:w="1680" w:type="dxa"/>
+            <w:tcBorders>
+              <w:top w:val="nil"/>
+              <w:left w:val="nil"/>
+              <w:bottom w:val="single" w:sz="4" w:space="0" w:color="auto"/>
+              <w:right w:val="single" w:sz="4" w:space="0" w:color="auto"/>
+            </w:tcBorders>
+            <w:shd w:val="clear" w:color="auto" w:fill="auto"/>
+            <w:noWrap/>
+            <w:vAlign w:val="bottom"/>
+            <w:hideMark/>
+          </w:tcPr>
+          <w:p>
+            <w:pPr>
+              <w:spacing w:after="0" w:line="240" w:lineRule="auto"/>
+              <w:rPr>
+                <w:rFonts w:ascii="Calibri" w:eastAsia="Times New Roman" w:hAnsi="Calibri" w:cs="Calibri"/>
+                <w:color w:val="000000"/>
+              </w:rPr>
+            </w:pPr>
+            <w:r>
+              <w:rPr>
+                <w:rFonts w:ascii="Calibri" w:eastAsia="Times New Roman" w:hAnsi="Calibri" w:cs="Calibri"/>
+                <w:color w:val="000000"/>
+              </w:rPr>
+              <w:t>yes</w:t>
+            </w:r>
+          </w:p>
+        </w:tc>
+        <w:tc>
+          <w:tcPr>
+            <w:tcW w:w="1680" w:type="dxa"/>
+            <w:tcBorders>
+              <w:top w:val="nil"/>
+              <w:left w:val="nil"/>
+              <w:bottom w:val="single" w:sz="4" w:space="0" w:color="auto"/>
+              <w:right w:val="single" w:sz="4" w:space="0" w:color="auto"/>
+            </w:tcBorders>
+            <w:shd w:val="clear" w:color="auto" w:fill="auto"/>
+            <w:noWrap/>
+            <w:vAlign w:val="bottom"/>
+            <w:hideMark/>
+          </w:tcPr>
+          <w:p>
+            <w:pPr>
+              <w:spacing w:after="0" w:line="240" w:lineRule="auto"/>
+              <w:rPr>
+                <w:rFonts w:ascii="Calibri" w:eastAsia="Times New Roman" w:hAnsi="Calibri" w:cs="Calibri"/>
+                <w:color w:val="000000"/>
+              </w:rPr>
+            </w:pPr>
+            <w:r>
+              <w:rPr>
+                <w:rFonts w:ascii="Calibri" w:eastAsia="Times New Roman" w:hAnsi="Calibri" w:cs="Calibri"/>
+                <w:color w:val="000000"/>
+              </w:rPr>
+              <w:t>yes</w:t>
+            </w:r>
+          </w:p>
+        </w:tc>
+        <w:tc>
+          <w:tcPr>
+            <w:tcW w:w="1680" w:type="dxa"/>
+            <w:tcBorders>
+              <w:top w:val="nil"/>
+              <w:left w:val="nil"/>
+              <w:bottom w:val="single" w:sz="4" w:space="0" w:color="auto"/>
+              <w:right w:val="single" w:sz="8" w:space="0" w:color="auto"/>
+            </w:tcBorders>
+            <w:shd w:val="clear" w:color="auto" w:fill="auto"/>
+            <w:noWrap/>
+            <w:vAlign w:val="bottom"/>
+            <w:hideMark/>
+          </w:tcPr>
+          <w:p>
+            <w:pPr>
+              <w:spacing w:after="0" w:line="240" w:lineRule="auto"/>
+              <w:rPr>
+                <w:rFonts w:ascii="Calibri" w:eastAsia="Times New Roman" w:hAnsi="Calibri" w:cs="Calibri"/>
+                <w:color w:val="000000"/>
+              </w:rPr>
+            </w:pPr>
+            <w:r>
+              <w:rPr>
+                <w:rFonts w:ascii="Calibri" w:eastAsia="Times New Roman" w:hAnsi="Calibri" w:cs="Calibri"/>
+                <w:color w:val="000000"/>
+              </w:rPr>
+              <w:t>no</w:t>
+            </w:r>
+          </w:p>
+        </w:tc>
+      </w:tr>
+      <w:tr>
+        <w:trPr>
+          <w:trHeight w:val="300"/>
+        </w:trPr>
+        <w:tc>
+          <w:tcPr>
+            <w:tcW w:w="1680" w:type="dxa"/>
+            <w:tcBorders>
+              <w:top w:val="nil"/>
+              <w:left w:val="single" w:sz="8" w:space="0" w:color="auto"/>
+              <w:bottom w:val="single" w:sz="4" w:space="0" w:color="auto"/>
+              <w:right w:val="single" w:sz="4" w:space="0" w:color="auto"/>
+            </w:tcBorders>
+            <w:shd w:val="clear" w:color="auto" w:fill="auto"/>
+            <w:noWrap/>
+            <w:vAlign w:val="bottom"/>
+            <w:hideMark/>
+          </w:tcPr>
+          <w:p>
+            <w:pPr>
+              <w:spacing w:after="0" w:line="240" w:lineRule="auto"/>
+              <w:rPr>
+                <w:rFonts w:ascii="Calibri" w:eastAsia="Times New Roman" w:hAnsi="Calibri" w:cs="Calibri"/>
+                <w:color w:val="000000"/>
+              </w:rPr>
+            </w:pPr>
+            <w:r>
+              <w:rPr>
+                <w:rFonts w:ascii="Calibri" w:eastAsia="Times New Roman" w:hAnsi="Calibri" w:cs="Calibri"/>
+                <w:color w:val="000000"/>
+              </w:rPr>
+              <w:t>protected</w:t>
+            </w:r>
+          </w:p>
+        </w:tc>
+        <w:tc>
+          <w:tcPr>
+            <w:tcW w:w="1680" w:type="dxa"/>
+            <w:tcBorders>
+              <w:top w:val="nil"/>
+              <w:left w:val="nil"/>
+              <w:bottom w:val="single" w:sz="4" w:space="0" w:color="auto"/>
+              <w:right w:val="single" w:sz="4" w:space="0" w:color="auto"/>
+            </w:tcBorders>
+            <w:shd w:val="clear" w:color="auto" w:fill="auto"/>
+            <w:noWrap/>
+            <w:vAlign w:val="bottom"/>
+            <w:hideMark/>
+          </w:tcPr>
+          <w:p>
+            <w:pPr>
+              <w:spacing w:after="0" w:line="240" w:lineRule="auto"/>
+              <w:rPr>
+                <w:rFonts w:ascii="Calibri" w:eastAsia="Times New Roman" w:hAnsi="Calibri" w:cs="Calibri"/>
+                <w:color w:val="000000"/>
+              </w:rPr>
+            </w:pPr>
+            <w:r>
+              <w:rPr>
+                <w:rFonts w:ascii="Calibri" w:eastAsia="Times New Roman" w:hAnsi="Calibri" w:cs="Calibri"/>
+                <w:color w:val="000000"/>
+              </w:rPr>
+              <w:t>yes</w:t>
+            </w:r>
+          </w:p>
+        </w:tc>
+        <w:tc>
+          <w:tcPr>
+            <w:tcW w:w="1680" w:type="dxa"/>
+            <w:tcBorders>
+              <w:top w:val="nil"/>
+              <w:left w:val="nil"/>
+              <w:bottom w:val="single" w:sz="4" w:space="0" w:color="auto"/>
+              <w:right w:val="single" w:sz="4" w:space="0" w:color="auto"/>
+            </w:tcBorders>
+            <w:shd w:val="clear" w:color="auto" w:fill="auto"/>
+            <w:noWrap/>
+            <w:vAlign w:val="bottom"/>
+            <w:hideMark/>
+          </w:tcPr>
+          <w:p>
+            <w:pPr>
+              <w:spacing w:after="0" w:line="240" w:lineRule="auto"/>
+              <w:rPr>
+                <w:rFonts w:ascii="Calibri" w:eastAsia="Times New Roman" w:hAnsi="Calibri" w:cs="Calibri"/>
+                <w:color w:val="000000"/>
+              </w:rPr>
+            </w:pPr>
+            <w:r>
+              <w:rPr>
+                <w:rFonts w:ascii="Calibri" w:eastAsia="Times New Roman" w:hAnsi="Calibri" w:cs="Calibri"/>
+                <w:color w:val="000000"/>
+              </w:rPr>
+              <w:t>yes</w:t>
+            </w:r>
+          </w:p>
+        </w:tc>
+        <w:tc>
+          <w:tcPr>
+            <w:tcW w:w="1680" w:type="dxa"/>
+            <w:tcBorders>
+              <w:top w:val="nil"/>
+              <w:left w:val="nil"/>
+              <w:bottom w:val="single" w:sz="4" w:space="0" w:color="auto"/>
+              <w:right w:val="single" w:sz="4" w:space="0" w:color="auto"/>
+            </w:tcBorders>
+            <w:shd w:val="clear" w:color="auto" w:fill="auto"/>
+            <w:noWrap/>
+            <w:vAlign w:val="bottom"/>
+            <w:hideMark/>
+          </w:tcPr>
+          <w:p>
+            <w:pPr>
+              <w:spacing w:after="0" w:line="240" w:lineRule="auto"/>
+              <w:rPr>
+                <w:rFonts w:ascii="Calibri" w:eastAsia="Times New Roman" w:hAnsi="Calibri" w:cs="Calibri"/>
+                <w:color w:val="000000"/>
+              </w:rPr>
+            </w:pPr>
+            <w:r>
+              <w:rPr>
+                <w:rFonts w:ascii="Calibri" w:eastAsia="Times New Roman" w:hAnsi="Calibri" w:cs="Calibri"/>
+                <w:color w:val="000000"/>
+              </w:rPr>
+              <w:t>yes</w:t>
+            </w:r>
+          </w:p>
+        </w:tc>
+        <w:tc>
+          <w:tcPr>
+            <w:tcW w:w="1680" w:type="dxa"/>
+            <w:tcBorders>
+              <w:top w:val="nil"/>
+              <w:left w:val="nil"/>
+              <w:bottom w:val="single" w:sz="4" w:space="0" w:color="auto"/>
+              <w:right w:val="single" w:sz="4" w:space="0" w:color="auto"/>
+            </w:tcBorders>
+            <w:shd w:val="clear" w:color="auto" w:fill="auto"/>
+            <w:noWrap/>
+            <w:vAlign w:val="bottom"/>
+            <w:hideMark/>
+          </w:tcPr>
+          <w:p>
+            <w:pPr>
+              <w:spacing w:after="0" w:line="240" w:lineRule="auto"/>
+              <w:rPr>
+                <w:rFonts w:ascii="Calibri" w:eastAsia="Times New Roman" w:hAnsi="Calibri" w:cs="Calibri"/>
+                <w:color w:val="000000"/>
+              </w:rPr>
+            </w:pPr>
+            <w:r>
+              <w:rPr>
+                <w:rFonts w:ascii="Calibri" w:eastAsia="Times New Roman" w:hAnsi="Calibri" w:cs="Calibri"/>
+                <w:color w:val="000000"/>
+              </w:rPr>
+              <w:t>no</w:t>
+            </w:r>
+          </w:p>
+        </w:tc>
+        <w:tc>
+          <w:tcPr>
+            <w:tcW w:w="1680" w:type="dxa"/>
+            <w:tcBorders>
+              <w:top w:val="nil"/>
+              <w:left w:val="nil"/>
+              <w:bottom w:val="single" w:sz="4" w:space="0" w:color="auto"/>
+              <w:right w:val="single" w:sz="8" w:space="0" w:color="auto"/>
+            </w:tcBorders>
+            <w:shd w:val="clear" w:color="auto" w:fill="auto"/>
+            <w:noWrap/>
+            <w:vAlign w:val="bottom"/>
+            <w:hideMark/>
+          </w:tcPr>
+          <w:p>
+            <w:pPr>
+              <w:spacing w:after="0" w:line="240" w:lineRule="auto"/>
+              <w:rPr>
+                <w:rFonts w:ascii="Calibri" w:eastAsia="Times New Roman" w:hAnsi="Calibri" w:cs="Calibri"/>
+                <w:color w:val="000000"/>
+              </w:rPr>
+            </w:pPr>
+            <w:r>
+              <w:rPr>
+                <w:rFonts w:ascii="Calibri" w:eastAsia="Times New Roman" w:hAnsi="Calibri" w:cs="Calibri"/>
+                <w:color w:val="000000"/>
+              </w:rPr>
+              <w:t>no</w:t>
+            </w:r>
+          </w:p>
+        </w:tc>
+      </w:tr>
+      <w:tr>
+        <w:trPr>
+          <w:trHeight w:val="300"/>
+        </w:trPr>
+        <w:tc>
+          <w:tcPr>
+            <w:tcW w:w="1680" w:type="dxa"/>
+            <w:tcBorders>
+              <w:top w:val="nil"/>
+              <w:left w:val="single" w:sz="8" w:space="0" w:color="auto"/>
+              <w:bottom w:val="single" w:sz="4" w:space="0" w:color="auto"/>
+              <w:right w:val="single" w:sz="4" w:space="0" w:color="auto"/>
+            </w:tcBorders>
+            <w:shd w:val="clear" w:color="auto" w:fill="auto"/>
+            <w:noWrap/>
+            <w:vAlign w:val="bottom"/>
+            <w:hideMark/>
+          </w:tcPr>
+          <w:p>
+            <w:pPr>
+              <w:spacing w:after="0" w:line="240" w:lineRule="auto"/>
+              <w:rPr>
+                <w:rFonts w:ascii="Calibri" w:eastAsia="Times New Roman" w:hAnsi="Calibri" w:cs="Calibri"/>
+                <w:color w:val="000000"/>
+              </w:rPr>
+            </w:pPr>
+            <w:r>
+              <w:rPr>
+                <w:rFonts w:ascii="Calibri" w:eastAsia="Times New Roman" w:hAnsi="Calibri" w:cs="Calibri"/>
+                <w:color w:val="000000"/>
+              </w:rPr>
+              <w:t xml:space="preserve">public </w:t>
+            </w:r>
+          </w:p>
+        </w:tc>
+        <w:tc>
+          <w:tcPr>
+            <w:tcW w:w="1680" w:type="dxa"/>
+            <w:tcBorders>
+              <w:top w:val="nil"/>
+              <w:left w:val="nil"/>
+              <w:bottom w:val="single" w:sz="4" w:space="0" w:color="auto"/>
+              <w:right w:val="single" w:sz="4" w:space="0" w:color="auto"/>
+            </w:tcBorders>
+            <w:shd w:val="clear" w:color="auto" w:fill="auto"/>
+            <w:noWrap/>
+            <w:vAlign w:val="bottom"/>
+            <w:hideMark/>
+          </w:tcPr>
+          <w:p>
+            <w:pPr>
+              <w:spacing w:after="0" w:line="240" w:lineRule="auto"/>
+              <w:rPr>
+                <w:rFonts w:ascii="Calibri" w:eastAsia="Times New Roman" w:hAnsi="Calibri" w:cs="Calibri"/>
+                <w:color w:val="000000"/>
+              </w:rPr>
+            </w:pPr>
+            <w:r>
+              <w:rPr>
+                <w:rFonts w:ascii="Calibri" w:eastAsia="Times New Roman" w:hAnsi="Calibri" w:cs="Calibri"/>
+                <w:color w:val="000000"/>
+              </w:rPr>
+              <w:t>yes</w:t>
+            </w:r>
+          </w:p>
+        </w:tc>
+        <w:tc>
+          <w:tcPr>
+            <w:tcW w:w="1680" w:type="dxa"/>
+            <w:tcBorders>
+              <w:top w:val="nil"/>
+              <w:left w:val="nil"/>
+              <w:bottom w:val="single" w:sz="4" w:space="0" w:color="auto"/>
+              <w:right w:val="single" w:sz="4" w:space="0" w:color="auto"/>
+            </w:tcBorders>
+            <w:shd w:val="clear" w:color="auto" w:fill="auto"/>
+            <w:noWrap/>
+            <w:vAlign w:val="bottom"/>
+            <w:hideMark/>
+          </w:tcPr>
+          <w:p>
+            <w:pPr>
+              <w:spacing w:after="0" w:line="240" w:lineRule="auto"/>
+              <w:rPr>
+                <w:rFonts w:ascii="Calibri" w:eastAsia="Times New Roman" w:hAnsi="Calibri" w:cs="Calibri"/>
+                <w:color w:val="000000"/>
+              </w:rPr>
+            </w:pPr>
+            <w:r>
+              <w:rPr>
+                <w:rFonts w:ascii="Calibri" w:eastAsia="Times New Roman" w:hAnsi="Calibri" w:cs="Calibri"/>
+                <w:color w:val="000000"/>
+              </w:rPr>
+              <w:t>yes</w:t>
+            </w:r>
+          </w:p>
+        </w:tc>
+        <w:tc>
+          <w:tcPr>
+            <w:tcW w:w="1680" w:type="dxa"/>
+            <w:tcBorders>
+              <w:top w:val="nil"/>
+              <w:left w:val="nil"/>
+              <w:bottom w:val="single" w:sz="4" w:space="0" w:color="auto"/>
+              <w:right w:val="single" w:sz="4" w:space="0" w:color="auto"/>
+            </w:tcBorders>
+            <w:shd w:val="clear" w:color="auto" w:fill="auto"/>
+            <w:noWrap/>
+            <w:vAlign w:val="bottom"/>
+            <w:hideMark/>
+          </w:tcPr>
+          <w:p>
+            <w:pPr>
+              <w:spacing w:after="0" w:line="240" w:lineRule="auto"/>
+              <w:rPr>
+                <w:rFonts w:ascii="Calibri" w:eastAsia="Times New Roman" w:hAnsi="Calibri" w:cs="Calibri"/>
+                <w:color w:val="000000"/>
+              </w:rPr>
+            </w:pPr>
+            <w:r>
+              <w:rPr>
+                <w:rFonts w:ascii="Calibri" w:eastAsia="Times New Roman" w:hAnsi="Calibri" w:cs="Calibri"/>
+                <w:color w:val="000000"/>
+              </w:rPr>
+              <w:t>yes</w:t>
+            </w:r>
+          </w:p>
+        </w:tc>
+        <w:tc>
+          <w:tcPr>
+            <w:tcW w:w="1680" w:type="dxa"/>
+            <w:tcBorders>
+              <w:top w:val="nil"/>
+              <w:left w:val="nil"/>
+              <w:bottom w:val="single" w:sz="4" w:space="0" w:color="auto"/>
+              <w:right w:val="single" w:sz="4" w:space="0" w:color="auto"/>
+            </w:tcBorders>
+            <w:shd w:val="clear" w:color="auto" w:fill="auto"/>
+            <w:noWrap/>
+            <w:vAlign w:val="bottom"/>
+            <w:hideMark/>
+          </w:tcPr>
+          <w:p>
+            <w:pPr>
+              <w:spacing w:after="0" w:line="240" w:lineRule="auto"/>
+              <w:rPr>
+                <w:rFonts w:ascii="Calibri" w:eastAsia="Times New Roman" w:hAnsi="Calibri" w:cs="Calibri"/>
+                <w:color w:val="000000"/>
+              </w:rPr>
+            </w:pPr>
+            <w:r>
+              <w:rPr>
+                <w:rFonts w:ascii="Calibri" w:eastAsia="Times New Roman" w:hAnsi="Calibri" w:cs="Calibri"/>
+                <w:color w:val="000000"/>
+              </w:rPr>
+              <w:t>yes</w:t>
+            </w:r>
+          </w:p>
+        </w:tc>
+        <w:tc>
+          <w:tcPr>
+            <w:tcW w:w="1680" w:type="dxa"/>
+            <w:tcBorders>
+              <w:top w:val="nil"/>
+              <w:left w:val="nil"/>
+              <w:bottom w:val="single" w:sz="4" w:space="0" w:color="auto"/>
+              <w:right w:val="single" w:sz="8" w:space="0" w:color="auto"/>
+            </w:tcBorders>
+            <w:shd w:val="clear" w:color="auto" w:fill="auto"/>
+            <w:noWrap/>
+            <w:vAlign w:val="bottom"/>
+            <w:hideMark/>
+          </w:tcPr>
+          <w:p>
+            <w:pPr>
+              <w:spacing w:after="0" w:line="240" w:lineRule="auto"/>
+              <w:rPr>
+                <w:rFonts w:ascii="Calibri" w:eastAsia="Times New Roman" w:hAnsi="Calibri" w:cs="Calibri"/>
+                <w:color w:val="000000"/>
+              </w:rPr>
+            </w:pPr>
+            <w:r>
+              <w:rPr>
+                <w:rFonts w:ascii="Calibri" w:eastAsia="Times New Roman" w:hAnsi="Calibri" w:cs="Calibri"/>
+                <w:color w:val="000000"/>
+              </w:rPr>
+              <w:t>yes</w:t>
+            </w:r>
+          </w:p>
+        </w:tc>
+      </w:tr>
+      <w:tr>
+        <w:trPr>
+          <w:trHeight w:val="300"/>
+        </w:trPr>
+        <w:tc>
+          <w:tcPr>
+            <w:tcW w:w="1680" w:type="dxa"/>
+            <w:tcBorders>
+              <w:top w:val="nil"/>
+              <w:left w:val="single" w:sz="8" w:space="0" w:color="auto"/>
+              <w:bottom w:val="single" w:sz="4" w:space="0" w:color="auto"/>
+              <w:right w:val="single" w:sz="4" w:space="0" w:color="auto"/>
+            </w:tcBorders>
+            <w:shd w:val="clear" w:color="auto" w:fill="auto"/>
+            <w:noWrap/>
+            <w:vAlign w:val="bottom"/>
+            <w:hideMark/>
+          </w:tcPr>
+          <w:p>
+            <w:pPr>
+              <w:spacing w:after="0" w:line="240" w:lineRule="auto"/>
+              <w:rPr>
+                <w:rFonts w:ascii="Calibri" w:eastAsia="Times New Roman" w:hAnsi="Calibri" w:cs="Calibri"/>
+                <w:color w:val="000000"/>
+              </w:rPr>
+            </w:pPr>
+            <w:r>
+              <w:rPr>
+                <w:rFonts w:ascii="Calibri" w:eastAsia="Times New Roman" w:hAnsi="Calibri" w:cs="Calibri"/>
+                <w:color w:val="000000"/>
+              </w:rPr>
+              <w:t xml:space="preserve">static </w:t>
+            </w:r>
+          </w:p>
+        </w:tc>
+        <w:tc>
+          <w:tcPr>
+            <w:tcW w:w="1680" w:type="dxa"/>
+            <w:tcBorders>
+              <w:top w:val="nil"/>
+              <w:left w:val="nil"/>
+              <w:bottom w:val="single" w:sz="4" w:space="0" w:color="auto"/>
+              <w:right w:val="single" w:sz="4" w:space="0" w:color="auto"/>
+            </w:tcBorders>
+            <w:shd w:val="clear" w:color="auto" w:fill="auto"/>
+            <w:noWrap/>
+            <w:vAlign w:val="bottom"/>
+            <w:hideMark/>
+          </w:tcPr>
+          <w:p>
+            <w:pPr>
+              <w:spacing w:after="0" w:line="240" w:lineRule="auto"/>
+              <w:rPr>
+                <w:rFonts w:ascii="Calibri" w:eastAsia="Times New Roman" w:hAnsi="Calibri" w:cs="Calibri"/>
+                <w:color w:val="000000"/>
+              </w:rPr>
+            </w:pPr>
+            <w:r>
+              <w:rPr>
+                <w:rFonts w:ascii="Calibri" w:eastAsia="Times New Roman" w:hAnsi="Calibri" w:cs="Calibri"/>
+                <w:color w:val="000000"/>
+              </w:rPr>
+              <w:t>yes</w:t>
+            </w:r>
+          </w:p>
+        </w:tc>
+        <w:tc>
+          <w:tcPr>
+            <w:tcW w:w="1680" w:type="dxa"/>
+            <w:tcBorders>
+              <w:top w:val="nil"/>
+              <w:left w:val="nil"/>
+              <w:bottom w:val="single" w:sz="4" w:space="0" w:color="auto"/>
+              <w:right w:val="single" w:sz="4" w:space="0" w:color="auto"/>
+            </w:tcBorders>
+            <w:shd w:val="clear" w:color="auto" w:fill="auto"/>
+            <w:noWrap/>
+            <w:vAlign w:val="bottom"/>
+            <w:hideMark/>
+          </w:tcPr>
+          <w:p>
+            <w:pPr>
+              <w:spacing w:after="0" w:line="240" w:lineRule="auto"/>
+              <w:rPr>
+                <w:rFonts w:ascii="Calibri" w:eastAsia="Times New Roman" w:hAnsi="Calibri" w:cs="Calibri"/>
+                <w:color w:val="000000"/>
+              </w:rPr>
+            </w:pPr>
+            <w:r>
+              <w:rPr>
+                <w:rFonts w:ascii="Calibri" w:eastAsia="Times New Roman" w:hAnsi="Calibri" w:cs="Calibri"/>
+                <w:color w:val="000000"/>
+              </w:rPr>
+              <w:t>yes</w:t>
+            </w:r>
+          </w:p>
+        </w:tc>
+        <w:tc>
+          <w:tcPr>
+            <w:tcW w:w="1680" w:type="dxa"/>
+            <w:tcBorders>
+              <w:top w:val="nil"/>
+              <w:left w:val="nil"/>
+              <w:bottom w:val="single" w:sz="4" w:space="0" w:color="auto"/>
+              <w:right w:val="single" w:sz="4" w:space="0" w:color="auto"/>
+            </w:tcBorders>
+            <w:shd w:val="clear" w:color="auto" w:fill="auto"/>
+            <w:noWrap/>
+            <w:vAlign w:val="bottom"/>
+            <w:hideMark/>
+          </w:tcPr>
+          <w:p>
+            <w:pPr>
+              <w:spacing w:after="0" w:line="240" w:lineRule="auto"/>
+              <w:rPr>
+                <w:rFonts w:ascii="Calibri" w:eastAsia="Times New Roman" w:hAnsi="Calibri" w:cs="Calibri"/>
+                <w:color w:val="000000"/>
+              </w:rPr>
+            </w:pPr>
+            <w:r>
+              <w:rPr>
+                <w:rFonts w:ascii="Calibri" w:eastAsia="Times New Roman" w:hAnsi="Calibri" w:cs="Calibri"/>
+                <w:color w:val="000000"/>
+              </w:rPr>
+              <w:t>no</w:t>
+            </w:r>
+          </w:p>
+        </w:tc>
+        <w:tc>
+          <w:tcPr>
+            <w:tcW w:w="1680" w:type="dxa"/>
+            <w:tcBorders>
+              <w:top w:val="nil"/>
+              <w:left w:val="nil"/>
+              <w:bottom w:val="single" w:sz="4" w:space="0" w:color="auto"/>
+              <w:right w:val="single" w:sz="4" w:space="0" w:color="auto"/>
+            </w:tcBorders>
+            <w:shd w:val="clear" w:color="auto" w:fill="auto"/>
+            <w:noWrap/>
+            <w:vAlign w:val="bottom"/>
+            <w:hideMark/>
+          </w:tcPr>
+          <w:p>
+            <w:pPr>
+              <w:spacing w:after="0" w:line="240" w:lineRule="auto"/>
+              <w:rPr>
+                <w:rFonts w:ascii="Calibri" w:eastAsia="Times New Roman" w:hAnsi="Calibri" w:cs="Calibri"/>
+                <w:color w:val="000000"/>
+              </w:rPr>
+            </w:pPr>
+            <w:r>
+              <w:rPr>
+                <w:rFonts w:ascii="Calibri" w:eastAsia="Times New Roman" w:hAnsi="Calibri" w:cs="Calibri"/>
+                <w:color w:val="000000"/>
+              </w:rPr>
+              <w:t>no</w:t>
+            </w:r>
+          </w:p>
+        </w:tc>
+        <w:tc>
+          <w:tcPr>
+            <w:tcW w:w="1680" w:type="dxa"/>
+            <w:tcBorders>
+              <w:top w:val="nil"/>
+              <w:left w:val="nil"/>
+              <w:bottom w:val="single" w:sz="4" w:space="0" w:color="auto"/>
+              <w:right w:val="single" w:sz="8" w:space="0" w:color="auto"/>
+            </w:tcBorders>
+            <w:shd w:val="clear" w:color="auto" w:fill="auto"/>
+            <w:noWrap/>
+            <w:vAlign w:val="bottom"/>
+            <w:hideMark/>
+          </w:tcPr>
+          <w:p>
+            <w:pPr>
+              <w:spacing w:after="0" w:line="240" w:lineRule="auto"/>
+              <w:rPr>
+                <w:rFonts w:ascii="Calibri" w:eastAsia="Times New Roman" w:hAnsi="Calibri" w:cs="Calibri"/>
+                <w:color w:val="000000"/>
+              </w:rPr>
+            </w:pPr>
+            <w:r>
+              <w:rPr>
+                <w:rFonts w:ascii="Calibri" w:eastAsia="Times New Roman" w:hAnsi="Calibri" w:cs="Calibri"/>
+                <w:color w:val="000000"/>
+              </w:rPr>
+              <w:t>no</w:t>
+            </w:r>
+          </w:p>
+        </w:tc>
+      </w:tr>
+      <w:tr>
+        <w:trPr>
+          <w:trHeight w:val="300"/>
+        </w:trPr>
+        <w:tc>
+          <w:tcPr>
+            <w:tcW w:w="1680" w:type="dxa"/>
+            <w:tcBorders>
+              <w:top w:val="nil"/>
+              <w:left w:val="single" w:sz="8" w:space="0" w:color="auto"/>
+              <w:bottom w:val="single" w:sz="4" w:space="0" w:color="auto"/>
+              <w:right w:val="single" w:sz="4" w:space="0" w:color="auto"/>
+            </w:tcBorders>
+            <w:shd w:val="clear" w:color="auto" w:fill="auto"/>
+            <w:noWrap/>
+            <w:vAlign w:val="bottom"/>
+            <w:hideMark/>
+          </w:tcPr>
+          <w:p>
+            <w:pPr>
+              <w:spacing w:after="0" w:line="240" w:lineRule="auto"/>
+              <w:rPr>
+                <w:rFonts w:ascii="Calibri" w:eastAsia="Times New Roman" w:hAnsi="Calibri" w:cs="Calibri"/>
+                <w:color w:val="000000"/>
+              </w:rPr>
+            </w:pPr>
+            <w:r>
+              <w:rPr>
+                <w:rFonts w:ascii="Calibri" w:eastAsia="Times New Roman" w:hAnsi="Calibri" w:cs="Calibri"/>
+                <w:color w:val="000000"/>
+              </w:rPr>
+              <w:t>final</w:t>
+            </w:r>
+          </w:p>
+        </w:tc>
+        <w:tc>
+          <w:tcPr>
+            <w:tcW w:w="1680" w:type="dxa"/>
+            <w:tcBorders>
+              <w:top w:val="nil"/>
+              <w:left w:val="nil"/>
+              <w:bottom w:val="single" w:sz="4" w:space="0" w:color="auto"/>
+              <w:right w:val="single" w:sz="4" w:space="0" w:color="auto"/>
+            </w:tcBorders>
+            <w:shd w:val="clear" w:color="auto" w:fill="auto"/>
+            <w:noWrap/>
+            <w:vAlign w:val="bottom"/>
+            <w:hideMark/>
+          </w:tcPr>
+          <w:p>
+            <w:pPr>
+              <w:spacing w:after="0" w:line="240" w:lineRule="auto"/>
+              <w:rPr>
+                <w:rFonts w:ascii="Calibri" w:eastAsia="Times New Roman" w:hAnsi="Calibri" w:cs="Calibri"/>
+                <w:color w:val="000000"/>
+              </w:rPr>
+            </w:pPr>
+            <w:r>
+              <w:rPr>
+                <w:rFonts w:ascii="Calibri" w:eastAsia="Times New Roman" w:hAnsi="Calibri" w:cs="Calibri"/>
+                <w:color w:val="000000"/>
+              </w:rPr>
+              <w:t>yes</w:t>
+            </w:r>
+          </w:p>
+        </w:tc>
+        <w:tc>
+          <w:tcPr>
+            <w:tcW w:w="1680" w:type="dxa"/>
+            <w:tcBorders>
+              <w:top w:val="nil"/>
+              <w:left w:val="nil"/>
+              <w:bottom w:val="single" w:sz="4" w:space="0" w:color="auto"/>
+              <w:right w:val="single" w:sz="4" w:space="0" w:color="auto"/>
+            </w:tcBorders>
+            <w:shd w:val="clear" w:color="auto" w:fill="auto"/>
+            <w:noWrap/>
+            <w:vAlign w:val="bottom"/>
+            <w:hideMark/>
+          </w:tcPr>
+          <w:p>
+            <w:pPr>
+              <w:spacing w:after="0" w:line="240" w:lineRule="auto"/>
+              <w:rPr>
+                <w:rFonts w:ascii="Calibri" w:eastAsia="Times New Roman" w:hAnsi="Calibri" w:cs="Calibri"/>
+                <w:color w:val="000000"/>
+              </w:rPr>
+            </w:pPr>
+            <w:r>
+              <w:rPr>
+                <w:rFonts w:ascii="Calibri" w:eastAsia="Times New Roman" w:hAnsi="Calibri" w:cs="Calibri"/>
+                <w:color w:val="000000"/>
+              </w:rPr>
+              <w:t>yes</w:t>
+            </w:r>
+          </w:p>
+        </w:tc>
+        <w:tc>
+          <w:tcPr>
+            <w:tcW w:w="1680" w:type="dxa"/>
+            <w:tcBorders>
+              <w:top w:val="nil"/>
+              <w:left w:val="nil"/>
+              <w:bottom w:val="single" w:sz="4" w:space="0" w:color="auto"/>
+              <w:right w:val="single" w:sz="4" w:space="0" w:color="auto"/>
+            </w:tcBorders>
+            <w:shd w:val="clear" w:color="auto" w:fill="auto"/>
+            <w:noWrap/>
+            <w:vAlign w:val="bottom"/>
+            <w:hideMark/>
+          </w:tcPr>
+          <w:p>
+            <w:pPr>
+              <w:spacing w:after="0" w:line="240" w:lineRule="auto"/>
+              <w:rPr>
+                <w:rFonts w:ascii="Calibri" w:eastAsia="Times New Roman" w:hAnsi="Calibri" w:cs="Calibri"/>
+                <w:color w:val="000000"/>
+              </w:rPr>
+            </w:pPr>
+            <w:r>
+              <w:rPr>
+                <w:rFonts w:ascii="Calibri" w:eastAsia="Times New Roman" w:hAnsi="Calibri" w:cs="Calibri"/>
+                <w:color w:val="000000"/>
+              </w:rPr>
+              <w:t>no</w:t>
+            </w:r>
+          </w:p>
+        </w:tc>
+        <w:tc>
+          <w:tcPr>
+            <w:tcW w:w="1680" w:type="dxa"/>
+            <w:tcBorders>
+              <w:top w:val="nil"/>
+              <w:left w:val="nil"/>
+              <w:bottom w:val="single" w:sz="4" w:space="0" w:color="auto"/>
+              <w:right w:val="single" w:sz="4" w:space="0" w:color="auto"/>
+            </w:tcBorders>
+            <w:shd w:val="clear" w:color="auto" w:fill="auto"/>
+            <w:noWrap/>
+            <w:vAlign w:val="bottom"/>
+            <w:hideMark/>
+          </w:tcPr>
+          <w:p>
+            <w:pPr>
+              <w:spacing w:after="0" w:line="240" w:lineRule="auto"/>
+              <w:rPr>
+                <w:rFonts w:ascii="Calibri" w:eastAsia="Times New Roman" w:hAnsi="Calibri" w:cs="Calibri"/>
+                <w:color w:val="000000"/>
+              </w:rPr>
+            </w:pPr>
+            <w:r>
+              <w:rPr>
+                <w:rFonts w:ascii="Calibri" w:eastAsia="Times New Roman" w:hAnsi="Calibri" w:cs="Calibri"/>
+                <w:color w:val="000000"/>
+              </w:rPr>
+              <w:t>yes</w:t>
+            </w:r>
+          </w:p>
+        </w:tc>
+        <w:tc>
+          <w:tcPr>
+            <w:tcW w:w="1680" w:type="dxa"/>
+            <w:tcBorders>
+              <w:top w:val="nil"/>
+              <w:left w:val="nil"/>
+              <w:bottom w:val="single" w:sz="4" w:space="0" w:color="auto"/>
+              <w:right w:val="single" w:sz="8" w:space="0" w:color="auto"/>
+            </w:tcBorders>
+            <w:shd w:val="clear" w:color="auto" w:fill="auto"/>
+            <w:noWrap/>
+            <w:vAlign w:val="bottom"/>
+            <w:hideMark/>
+          </w:tcPr>
+          <w:p>
+            <w:pPr>
+              <w:spacing w:after="0" w:line="240" w:lineRule="auto"/>
+              <w:rPr>
+                <w:rFonts w:ascii="Calibri" w:eastAsia="Times New Roman" w:hAnsi="Calibri" w:cs="Calibri"/>
+                <w:color w:val="000000"/>
+              </w:rPr>
+            </w:pPr>
+            <w:r>
+              <w:rPr>
+                <w:rFonts w:ascii="Calibri" w:eastAsia="Times New Roman" w:hAnsi="Calibri" w:cs="Calibri"/>
+                <w:color w:val="000000"/>
+              </w:rPr>
+              <w:t>yes</w:t>
+            </w:r>
+          </w:p>
+        </w:tc>
+      </w:tr>
+      <w:tr>
+        <w:trPr>
+          <w:trHeight w:val="315"/>
+        </w:trPr>
+        <w:tc>
+          <w:tcPr>
+            <w:tcW w:w="1680" w:type="dxa"/>
+            <w:tcBorders>
+              <w:top w:val="nil"/>
+              <w:left w:val="single" w:sz="8" w:space="0" w:color="auto"/>
+              <w:bottom w:val="single" w:sz="8" w:space="0" w:color="auto"/>
+              <w:right w:val="single" w:sz="4" w:space="0" w:color="auto"/>
+            </w:tcBorders>
+            <w:shd w:val="clear" w:color="auto" w:fill="auto"/>
+            <w:noWrap/>
+            <w:vAlign w:val="bottom"/>
+            <w:hideMark/>
+          </w:tcPr>
+          <w:p>
+            <w:pPr>
+              <w:spacing w:after="0" w:line="240" w:lineRule="auto"/>
+              <w:rPr>
+                <w:rFonts w:ascii="Calibri" w:eastAsia="Times New Roman" w:hAnsi="Calibri" w:cs="Calibri"/>
+                <w:color w:val="000000"/>
+              </w:rPr>
+            </w:pPr>
+            <w:r>
+              <w:rPr>
+                <w:rFonts w:ascii="Calibri" w:eastAsia="Times New Roman" w:hAnsi="Calibri" w:cs="Calibri"/>
+                <w:color w:val="000000"/>
+              </w:rPr>
+              <w:t>abstract</w:t>
+            </w:r>
+          </w:p>
+        </w:tc>
+        <w:tc>
+          <w:tcPr>
+            <w:tcW w:w="1680" w:type="dxa"/>
+            <w:tcBorders>
+              <w:top w:val="nil"/>
+              <w:left w:val="nil"/>
+              <w:bottom w:val="single" w:sz="8" w:space="0" w:color="auto"/>
+              <w:right w:val="single" w:sz="4" w:space="0" w:color="auto"/>
+            </w:tcBorders>
+            <w:shd w:val="clear" w:color="auto" w:fill="auto"/>
+            <w:noWrap/>
+            <w:vAlign w:val="bottom"/>
+            <w:hideMark/>
+          </w:tcPr>
+          <w:p>
+            <w:pPr>
+              <w:spacing w:after="0" w:line="240" w:lineRule="auto"/>
+              <w:rPr>
+                <w:rFonts w:ascii="Calibri" w:eastAsia="Times New Roman" w:hAnsi="Calibri" w:cs="Calibri"/>
+                <w:color w:val="000000"/>
+              </w:rPr>
+            </w:pPr>
+            <w:r>
+              <w:rPr>
+                <w:rFonts w:ascii="Calibri" w:eastAsia="Times New Roman" w:hAnsi="Calibri" w:cs="Calibri"/>
+                <w:color w:val="000000"/>
+              </w:rPr>
+              <w:t>no</w:t>
+            </w:r>
+          </w:p>
+        </w:tc>
+        <w:tc>
+          <w:tcPr>
+            <w:tcW w:w="1680" w:type="dxa"/>
+            <w:tcBorders>
+              <w:top w:val="nil"/>
+              <w:left w:val="nil"/>
+              <w:bottom w:val="single" w:sz="8" w:space="0" w:color="auto"/>
+              <w:right w:val="single" w:sz="4" w:space="0" w:color="auto"/>
+            </w:tcBorders>
+            <w:shd w:val="clear" w:color="auto" w:fill="auto"/>
+            <w:noWrap/>
+            <w:vAlign w:val="bottom"/>
+            <w:hideMark/>
+          </w:tcPr>
+          <w:p>
+            <w:pPr>
+              <w:spacing w:after="0" w:line="240" w:lineRule="auto"/>
+              <w:rPr>
+                <w:rFonts w:ascii="Calibri" w:eastAsia="Times New Roman" w:hAnsi="Calibri" w:cs="Calibri"/>
+                <w:color w:val="000000"/>
+              </w:rPr>
+            </w:pPr>
+            <w:r>
+              <w:rPr>
+                <w:rFonts w:ascii="Calibri" w:eastAsia="Times New Roman" w:hAnsi="Calibri" w:cs="Calibri"/>
+                <w:color w:val="000000"/>
+              </w:rPr>
+              <w:t>yes</w:t>
+            </w:r>
+          </w:p>
+        </w:tc>
+        <w:tc>
+          <w:tcPr>
+            <w:tcW w:w="1680" w:type="dxa"/>
+            <w:tcBorders>
+              <w:top w:val="nil"/>
+              <w:left w:val="nil"/>
+              <w:bottom w:val="single" w:sz="8" w:space="0" w:color="auto"/>
+              <w:right w:val="single" w:sz="4" w:space="0" w:color="auto"/>
+            </w:tcBorders>
+            <w:shd w:val="clear" w:color="auto" w:fill="auto"/>
+            <w:noWrap/>
+            <w:vAlign w:val="bottom"/>
+            <w:hideMark/>
+          </w:tcPr>
+          <w:p>
+            <w:pPr>
+              <w:spacing w:after="0" w:line="240" w:lineRule="auto"/>
+              <w:rPr>
+                <w:rFonts w:ascii="Calibri" w:eastAsia="Times New Roman" w:hAnsi="Calibri" w:cs="Calibri"/>
+                <w:color w:val="000000"/>
+              </w:rPr>
+            </w:pPr>
+            <w:r>
+              <w:rPr>
+                <w:rFonts w:ascii="Calibri" w:eastAsia="Times New Roman" w:hAnsi="Calibri" w:cs="Calibri"/>
+                <w:color w:val="000000"/>
+              </w:rPr>
+              <w:t>no</w:t>
+            </w:r>
+          </w:p>
+        </w:tc>
+        <w:tc>
+          <w:tcPr>
+            <w:tcW w:w="1680" w:type="dxa"/>
+            <w:tcBorders>
+              <w:top w:val="nil"/>
+              <w:left w:val="nil"/>
+              <w:bottom w:val="single" w:sz="8" w:space="0" w:color="auto"/>
+              <w:right w:val="single" w:sz="4" w:space="0" w:color="auto"/>
+            </w:tcBorders>
+            <w:shd w:val="clear" w:color="auto" w:fill="auto"/>
+            <w:noWrap/>
+            <w:vAlign w:val="bottom"/>
+            <w:hideMark/>
+          </w:tcPr>
+          <w:p>
+            <w:pPr>
+              <w:spacing w:after="0" w:line="240" w:lineRule="auto"/>
+              <w:rPr>
+                <w:rFonts w:ascii="Calibri" w:eastAsia="Times New Roman" w:hAnsi="Calibri" w:cs="Calibri"/>
+                <w:color w:val="000000"/>
+              </w:rPr>
+            </w:pPr>
+            <w:r>
+              <w:rPr>
+                <w:rFonts w:ascii="Calibri" w:eastAsia="Times New Roman" w:hAnsi="Calibri" w:cs="Calibri"/>
+                <w:color w:val="000000"/>
+              </w:rPr>
+              <w:t>yes</w:t>
+            </w:r>
+          </w:p>
+        </w:tc>
+        <w:tc>
+          <w:tcPr>
+            <w:tcW w:w="1680" w:type="dxa"/>
+            <w:tcBorders>
+              <w:top w:val="nil"/>
+              <w:left w:val="nil"/>
+              <w:bottom w:val="single" w:sz="8" w:space="0" w:color="auto"/>
+              <w:right w:val="single" w:sz="8" w:space="0" w:color="auto"/>
+            </w:tcBorders>
+            <w:shd w:val="clear" w:color="auto" w:fill="auto"/>
+            <w:noWrap/>
+            <w:vAlign w:val="bottom"/>
+            <w:hideMark/>
+          </w:tcPr>
+          <w:p>
+            <w:pPr>
+              <w:spacing w:after="0" w:line="240" w:lineRule="auto"/>
+              <w:rPr>
+                <w:rFonts w:ascii="Calibri" w:eastAsia="Times New Roman" w:hAnsi="Calibri" w:cs="Calibri"/>
+                <w:color w:val="000000"/>
+              </w:rPr>
+            </w:pPr>
+            <w:r>
+              <w:rPr>
+                <w:rFonts w:ascii="Calibri" w:eastAsia="Times New Roman" w:hAnsi="Calibri" w:cs="Calibri"/>
+                <w:color w:val="000000"/>
+              </w:rPr>
+              <w:t>yes</w:t>
+            </w:r>
+          </w:p>
+        </w:tc>
+      </w:tr>
+    </w:tbl>
+    <w:p>
+      <w:pPr>
+        <w:pStyle w:val="ListParagraph"/>
+        <w:numPr>
+          <w:ilvl w:val="1"/>
+          <w:numId w:val="17"/>
+        </w:numPr>
+        <w:rPr>
+          <w:rFonts w:ascii="Bookman Old Style" w:hAnsi="Bookman Old Style"/>
+          <w:b/>
+          <w:lang w:val="en-IN"/>
+        </w:rPr>
+      </w:pPr>
     </w:p>
     <w:p>
       <w:pPr>
@@ -7359,7 +8967,22 @@
           <w:b/>
           <w:lang w:val="en-IN"/>
         </w:rPr>
-        <w:t>SIB / IIB</w:t>
+        <w:lastRenderedPageBreak/>
+        <w:t xml:space="preserve">Interfaces </w:t>
+      </w:r>
+      <w:r>
+        <w:rPr>
+          <w:rFonts w:ascii="Bookman Old Style" w:hAnsi="Bookman Old Style"/>
+          <w:lang w:val="en-IN"/>
+        </w:rPr>
+        <w:t>-&gt;100% pure abstract class</w:t>
+      </w:r>
+      <w:r>
+        <w:rPr>
+          <w:rFonts w:ascii="Bookman Old Style" w:hAnsi="Bookman Old Style"/>
+          <w:lang w:val="en-IN"/>
+        </w:rPr>
+        <w:t xml:space="preserve">, </w:t>
       </w:r>
     </w:p>
     <w:p>
@@ -7381,7 +9004,73 @@
           <w:b/>
           <w:lang w:val="en-IN"/>
         </w:rPr>
-        <w:t xml:space="preserve">looping and conditional statements </w:t>
+        <w:t>Inheritance</w:t>
+      </w:r>
+    </w:p>
+    <w:p>
+      <w:pPr>
+        <w:pStyle w:val="ListParagraph"/>
+        <w:numPr>
+          <w:ilvl w:val="1"/>
+          <w:numId w:val="17"/>
+        </w:numPr>
+        <w:rPr>
+          <w:rFonts w:ascii="Bookman Old Style" w:hAnsi="Bookman Old Style"/>
+          <w:b/>
+          <w:lang w:val="en-IN"/>
+        </w:rPr>
+      </w:pPr>
+      <w:r>
+        <w:rPr>
+          <w:rFonts w:ascii="Bookman Old Style" w:hAnsi="Bookman Old Style"/>
+          <w:b/>
+          <w:noProof/>
+        </w:rPr>
+        <w:drawing>
+          <wp:inline distT="0" distB="0" distL="0" distR="0">
+            <wp:extent cx="3286760" cy="655320"/>
+            <wp:effectExtent l="19050" t="0" r="8890" b="0"/>
+            <wp:docPr id="18" name="Picture 2"/>
+            <wp:cNvGraphicFramePr>
+              <a:graphicFrameLocks xmlns:a="http://schemas.openxmlformats.org/drawingml/2006/main" noChangeAspect="1"/>
+            </wp:cNvGraphicFramePr>
+            <a:graphic xmlns:a="http://schemas.openxmlformats.org/drawingml/2006/main">
+              <a:graphicData uri="http://schemas.openxmlformats.org/drawingml/2006/picture">
+                <pic:pic xmlns:pic="http://schemas.openxmlformats.org/drawingml/2006/picture">
+                  <pic:nvPicPr>
+                    <pic:cNvPr id="0" name="Picture 2"/>
+                    <pic:cNvPicPr>
+                      <a:picLocks noChangeAspect="1" noChangeArrowheads="1"/>
+                    </pic:cNvPicPr>
+                  </pic:nvPicPr>
+                  <pic:blipFill>
+                    <a:blip r:embed="rId27"/>
+                    <a:srcRect/>
+                    <a:stretch>
+                      <a:fillRect/>
+                    </a:stretch>
+                  </pic:blipFill>
+                  <pic:spPr bwMode="auto">
+                    <a:xfrm>
+                      <a:off x="0" y="0"/>
+                      <a:ext cx="3286760" cy="655320"/>
+                    </a:xfrm>
+                    <a:prstGeom prst="rect">
+                      <a:avLst/>
+                    </a:prstGeom>
+                    <a:noFill/>
+                    <a:ln w="9525">
+                      <a:noFill/>
+                      <a:miter lim="800000"/>
+                      <a:headEnd/>
+                      <a:tailEnd/>
+                    </a:ln>
+                  </pic:spPr>
+                </pic:pic>
+              </a:graphicData>
+            </a:graphic>
+          </wp:inline>
+        </w:drawing>
       </w:r>
     </w:p>
     <w:p>
@@ -7403,7 +9092,95 @@
           <w:b/>
           <w:lang w:val="en-IN"/>
         </w:rPr>
+        <w:t>SIB / IIB</w:t>
+      </w:r>
+    </w:p>
+    <w:p>
+      <w:pPr>
+        <w:pStyle w:val="ListParagraph"/>
+        <w:numPr>
+          <w:ilvl w:val="0"/>
+          <w:numId w:val="17"/>
+        </w:numPr>
+        <w:rPr>
+          <w:rFonts w:ascii="Bookman Old Style" w:hAnsi="Bookman Old Style"/>
+          <w:b/>
+          <w:lang w:val="en-IN"/>
+        </w:rPr>
+      </w:pPr>
+      <w:r>
+        <w:rPr>
+          <w:rFonts w:ascii="Bookman Old Style" w:hAnsi="Bookman Old Style"/>
+          <w:b/>
+          <w:lang w:val="en-IN"/>
+        </w:rPr>
+        <w:t>Arrays</w:t>
+      </w:r>
+    </w:p>
+    <w:p>
+      <w:pPr>
+        <w:pStyle w:val="ListParagraph"/>
+        <w:numPr>
+          <w:ilvl w:val="0"/>
+          <w:numId w:val="17"/>
+        </w:numPr>
+        <w:rPr>
+          <w:rFonts w:ascii="Bookman Old Style" w:hAnsi="Bookman Old Style"/>
+          <w:b/>
+          <w:lang w:val="en-IN"/>
+        </w:rPr>
+      </w:pPr>
+      <w:r>
+        <w:rPr>
+          <w:rFonts w:ascii="Bookman Old Style" w:hAnsi="Bookman Old Style"/>
+          <w:b/>
+          <w:lang w:val="en-IN"/>
+        </w:rPr>
+        <w:t xml:space="preserve">looping and conditional statements </w:t>
+      </w:r>
+    </w:p>
+    <w:p>
+      <w:pPr>
+        <w:pStyle w:val="ListParagraph"/>
+        <w:numPr>
+          <w:ilvl w:val="0"/>
+          <w:numId w:val="17"/>
+        </w:numPr>
+        <w:rPr>
+          <w:rFonts w:ascii="Bookman Old Style" w:hAnsi="Bookman Old Style"/>
+          <w:b/>
+          <w:lang w:val="en-IN"/>
+        </w:rPr>
+      </w:pPr>
+      <w:r>
+        <w:rPr>
+          <w:rFonts w:ascii="Bookman Old Style" w:hAnsi="Bookman Old Style"/>
+          <w:b/>
+          <w:lang w:val="en-IN"/>
+        </w:rPr>
         <w:t>Strings</w:t>
+      </w:r>
+    </w:p>
+    <w:p>
+      <w:pPr>
+        <w:pStyle w:val="ListParagraph"/>
+        <w:numPr>
+          <w:ilvl w:val="0"/>
+          <w:numId w:val="17"/>
+        </w:numPr>
+        <w:rPr>
+          <w:rFonts w:ascii="Bookman Old Style" w:hAnsi="Bookman Old Style"/>
+          <w:b/>
+          <w:lang w:val="en-IN"/>
+        </w:rPr>
+      </w:pPr>
+      <w:r>
+        <w:rPr>
+          <w:rFonts w:ascii="Bookman Old Style" w:hAnsi="Bookman Old Style"/>
+          <w:b/>
+          <w:lang w:val="en-IN"/>
+        </w:rPr>
+        <w:t>Threads</w:t>
       </w:r>
     </w:p>
     <w:p>
@@ -7622,7 +9399,7 @@
         <v:path o:extrusionok="f" gradientshapeok="t" o:connecttype="rect"/>
         <o:lock v:ext="edit" aspectratio="t"/>
       </v:shapetype>
-      <v:shape id="_x0000_i1042" type="#_x0000_t75" style="width:11.55pt;height:11.55pt" o:bullet="t">
+      <v:shape id="_x0000_i1044" type="#_x0000_t75" style="width:11.55pt;height:11.55pt" o:bullet="t">
         <v:imagedata r:id="rId1" o:title="msoA845"/>
       </v:shape>
     </w:pict>

</xml_diff>

<commit_message>
loop conditioanl SIB and IIB
</commit_message>
<xml_diff>
--- a/Notes.docx
+++ b/Notes.docx
@@ -8984,6 +8984,13 @@
         </w:rPr>
         <w:t xml:space="preserve">, </w:t>
       </w:r>
+      <w:r>
+        <w:rPr>
+          <w:rFonts w:ascii="Bookman Old Style" w:hAnsi="Bookman Old Style"/>
+          <w:lang w:val="en-IN"/>
+        </w:rPr>
+        <w:t xml:space="preserve">to achieve multiple inheritance in java </w:t>
+      </w:r>
     </w:p>
     <w:p>
       <w:pPr>
@@ -9077,6 +9084,72 @@
       <w:pPr>
         <w:pStyle w:val="ListParagraph"/>
         <w:numPr>
+          <w:ilvl w:val="1"/>
+          <w:numId w:val="17"/>
+        </w:numPr>
+        <w:rPr>
+          <w:rFonts w:ascii="Bookman Old Style" w:hAnsi="Bookman Old Style"/>
+          <w:b/>
+          <w:lang w:val="en-IN"/>
+        </w:rPr>
+      </w:pPr>
+      <w:r>
+        <w:rPr>
+          <w:rFonts w:ascii="Bookman Old Style" w:hAnsi="Bookman Old Style"/>
+          <w:b/>
+          <w:noProof/>
+        </w:rPr>
+        <w:drawing>
+          <wp:inline distT="0" distB="0" distL="0" distR="0">
+            <wp:extent cx="5943600" cy="1880870"/>
+            <wp:effectExtent l="19050" t="0" r="0" b="0"/>
+            <wp:docPr id="19" name="Picture 2"/>
+            <wp:cNvGraphicFramePr>
+              <a:graphicFrameLocks xmlns:a="http://schemas.openxmlformats.org/drawingml/2006/main" noChangeAspect="1"/>
+            </wp:cNvGraphicFramePr>
+            <a:graphic xmlns:a="http://schemas.openxmlformats.org/drawingml/2006/main">
+              <a:graphicData uri="http://schemas.openxmlformats.org/drawingml/2006/picture">
+                <pic:pic xmlns:pic="http://schemas.openxmlformats.org/drawingml/2006/picture">
+                  <pic:nvPicPr>
+                    <pic:cNvPr id="0" name="Picture 2"/>
+                    <pic:cNvPicPr>
+                      <a:picLocks noChangeAspect="1" noChangeArrowheads="1"/>
+                    </pic:cNvPicPr>
+                  </pic:nvPicPr>
+                  <pic:blipFill>
+                    <a:blip r:embed="rId28"/>
+                    <a:srcRect/>
+                    <a:stretch>
+                      <a:fillRect/>
+                    </a:stretch>
+                  </pic:blipFill>
+                  <pic:spPr bwMode="auto">
+                    <a:xfrm>
+                      <a:off x="0" y="0"/>
+                      <a:ext cx="5943600" cy="1880870"/>
+                    </a:xfrm>
+                    <a:prstGeom prst="rect">
+                      <a:avLst/>
+                    </a:prstGeom>
+                    <a:noFill/>
+                    <a:ln w="9525">
+                      <a:noFill/>
+                      <a:miter lim="800000"/>
+                      <a:headEnd/>
+                      <a:tailEnd/>
+                    </a:ln>
+                  </pic:spPr>
+                </pic:pic>
+              </a:graphicData>
+            </a:graphic>
+          </wp:inline>
+        </w:drawing>
+      </w:r>
+    </w:p>
+    <w:p>
+      <w:pPr>
+        <w:pStyle w:val="ListParagraph"/>
+        <w:numPr>
           <w:ilvl w:val="0"/>
           <w:numId w:val="17"/>
         </w:numPr>
@@ -9399,7 +9472,7 @@
         <v:path o:extrusionok="f" gradientshapeok="t" o:connecttype="rect"/>
         <o:lock v:ext="edit" aspectratio="t"/>
       </v:shapetype>
-      <v:shape id="_x0000_i1044" type="#_x0000_t75" style="width:11.55pt;height:11.55pt" o:bullet="t">
+      <v:shape id="_x0000_i1028" type="#_x0000_t75" style="width:11.55pt;height:11.55pt" o:bullet="t">
         <v:imagedata r:id="rId1" o:title="msoA845"/>
       </v:shape>
     </w:pict>

</xml_diff>